<commit_message>
Synopsis of the project
</commit_message>
<xml_diff>
--- a/SYNOPSIS - VENDR.docx
+++ b/SYNOPSIS - VENDR.docx
@@ -103,13 +103,13 @@
         <mc:AlternateContent>
           <mc:Choice Requires="wps">
             <w:drawing>
-              <wp:anchor distT="45720" distB="45720" distL="114300" distR="114300" simplePos="0" relativeHeight="251660288" behindDoc="0" locked="0" layoutInCell="1" allowOverlap="1" wp14:anchorId="66E9FA48" wp14:editId="3840D21E">
+              <wp:anchor distT="45720" distB="45720" distL="114300" distR="114300" simplePos="0" relativeHeight="251660288" behindDoc="0" locked="0" layoutInCell="1" allowOverlap="1" wp14:anchorId="66E9FA48" wp14:editId="260499D3">
                 <wp:simplePos x="0" y="0"/>
                 <wp:positionH relativeFrom="margin">
-                  <wp:posOffset>215660</wp:posOffset>
+                  <wp:align>left</wp:align>
                 </wp:positionH>
                 <wp:positionV relativeFrom="paragraph">
-                  <wp:posOffset>5695603</wp:posOffset>
+                  <wp:posOffset>5505922</wp:posOffset>
                 </wp:positionV>
                 <wp:extent cx="2360930" cy="1404620"/>
                 <wp:effectExtent l="0" t="0" r="0" b="2540"/>
@@ -160,8 +160,20 @@
                                 <w:szCs w:val="28"/>
                                 <w:lang w:val="en-US"/>
                               </w:rPr>
-                              <w:t>SUBMITTED TO :</w:t>
+                              <w:t xml:space="preserve">SUBMITTED </w:t>
                             </w:r>
+                            <w:proofErr w:type="gramStart"/>
+                            <w:r>
+                              <w:rPr>
+                                <w:rFonts w:ascii="Algerian" w:hAnsi="Algerian"/>
+                                <w:color w:val="FF0000"/>
+                                <w:sz w:val="28"/>
+                                <w:szCs w:val="28"/>
+                                <w:lang w:val="en-US"/>
+                              </w:rPr>
+                              <w:t>TO :</w:t>
+                            </w:r>
+                            <w:proofErr w:type="gramEnd"/>
                           </w:p>
                           <w:p>
                             <w:pPr>
@@ -228,7 +240,7 @@
                 <v:stroke joinstyle="miter"/>
                 <v:path gradientshapeok="t" o:connecttype="rect"/>
               </v:shapetype>
-              <v:shape id="Text Box 2" o:spid="_x0000_s1026" type="#_x0000_t202" style="position:absolute;margin-left:17pt;margin-top:448.45pt;width:185.9pt;height:110.6pt;z-index:251660288;visibility:visible;mso-wrap-style:square;mso-width-percent:400;mso-height-percent:200;mso-wrap-distance-left:9pt;mso-wrap-distance-top:3.6pt;mso-wrap-distance-right:9pt;mso-wrap-distance-bottom:3.6pt;mso-position-horizontal:absolute;mso-position-horizontal-relative:margin;mso-position-vertical:absolute;mso-position-vertical-relative:text;mso-width-percent:400;mso-height-percent:200;mso-width-relative:margin;mso-height-relative:margin;v-text-anchor:top" o:gfxdata="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" filled="f" stroked="f">
+              <v:shape id="Text Box 2" o:spid="_x0000_s1026" type="#_x0000_t202" style="position:absolute;margin-left:0;margin-top:433.55pt;width:185.9pt;height:110.6pt;z-index:251660288;visibility:visible;mso-wrap-style:square;mso-width-percent:400;mso-height-percent:200;mso-wrap-distance-left:9pt;mso-wrap-distance-top:3.6pt;mso-wrap-distance-right:9pt;mso-wrap-distance-bottom:3.6pt;mso-position-horizontal:left;mso-position-horizontal-relative:margin;mso-position-vertical:absolute;mso-position-vertical-relative:text;mso-width-percent:400;mso-height-percent:200;mso-width-relative:margin;mso-height-relative:margin;v-text-anchor:top" o:gfxdata="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" filled="f" stroked="f">
                 <v:textbox style="mso-fit-shape-to-text:t">
                   <w:txbxContent>
                     <w:p>
@@ -325,13 +337,13 @@
         <mc:AlternateContent>
           <mc:Choice Requires="wps">
             <w:drawing>
-              <wp:anchor distT="45720" distB="45720" distL="114300" distR="114300" simplePos="0" relativeHeight="251662336" behindDoc="0" locked="0" layoutInCell="1" allowOverlap="1" wp14:anchorId="6FB7C240" wp14:editId="7EB4B4DC">
+              <wp:anchor distT="45720" distB="45720" distL="114300" distR="114300" simplePos="0" relativeHeight="251662336" behindDoc="0" locked="0" layoutInCell="1" allowOverlap="1" wp14:anchorId="6FB7C240" wp14:editId="23655228">
                 <wp:simplePos x="0" y="0"/>
                 <wp:positionH relativeFrom="margin">
-                  <wp:posOffset>3480435</wp:posOffset>
+                  <wp:align>right</wp:align>
                 </wp:positionH>
                 <wp:positionV relativeFrom="paragraph">
-                  <wp:posOffset>5689600</wp:posOffset>
+                  <wp:posOffset>5518150</wp:posOffset>
                 </wp:positionV>
                 <wp:extent cx="2837180" cy="1404620"/>
                 <wp:effectExtent l="0" t="0" r="0" b="1270"/>
@@ -382,8 +394,20 @@
                                 <w:szCs w:val="28"/>
                                 <w:lang w:val="en-US"/>
                               </w:rPr>
-                              <w:t>SUBMITTED BY :</w:t>
+                              <w:t xml:space="preserve">SUBMITTED </w:t>
                             </w:r>
+                            <w:proofErr w:type="gramStart"/>
+                            <w:r>
+                              <w:rPr>
+                                <w:rFonts w:ascii="Algerian" w:hAnsi="Algerian"/>
+                                <w:color w:val="FF0000"/>
+                                <w:sz w:val="28"/>
+                                <w:szCs w:val="28"/>
+                                <w:lang w:val="en-US"/>
+                              </w:rPr>
+                              <w:t>BY :</w:t>
+                            </w:r>
+                            <w:proofErr w:type="gramEnd"/>
                           </w:p>
                           <w:p>
                             <w:pPr>
@@ -488,7 +512,7 @@
           </mc:Choice>
           <mc:Fallback>
             <w:pict>
-              <v:shape w14:anchorId="6FB7C240" id="_x0000_s1027" type="#_x0000_t202" style="position:absolute;margin-left:274.05pt;margin-top:448pt;width:223.4pt;height:110.6pt;z-index:251662336;visibility:visible;mso-wrap-style:square;mso-width-percent:0;mso-height-percent:200;mso-wrap-distance-left:9pt;mso-wrap-distance-top:3.6pt;mso-wrap-distance-right:9pt;mso-wrap-distance-bottom:3.6pt;mso-position-horizontal:absolute;mso-position-horizontal-relative:margin;mso-position-vertical:absolute;mso-position-vertical-relative:text;mso-width-percent:0;mso-height-percent:200;mso-width-relative:margin;mso-height-relative:margin;v-text-anchor:top" o:gfxdata="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" filled="f" stroked="f">
+              <v:shape w14:anchorId="6FB7C240" id="_x0000_s1027" type="#_x0000_t202" style="position:absolute;margin-left:172.2pt;margin-top:434.5pt;width:223.4pt;height:110.6pt;z-index:251662336;visibility:visible;mso-wrap-style:square;mso-width-percent:0;mso-height-percent:200;mso-wrap-distance-left:9pt;mso-wrap-distance-top:3.6pt;mso-wrap-distance-right:9pt;mso-wrap-distance-bottom:3.6pt;mso-position-horizontal:right;mso-position-horizontal-relative:margin;mso-position-vertical:absolute;mso-position-vertical-relative:text;mso-width-percent:0;mso-height-percent:200;mso-width-relative:margin;mso-height-relative:margin;v-text-anchor:top" o:gfxdata="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" filled="f" stroked="f">
                 <v:textbox style="mso-fit-shape-to-text:t">
                   <w:txbxContent>
                     <w:p>
@@ -735,7 +759,7 @@
           </mc:Choice>
           <mc:Fallback>
             <w:pict>
-              <v:shape w14:anchorId="2FA0DEE0" id="_x0000_s1028" type="#_x0000_t202" style="position:absolute;margin-left:435.8pt;margin-top:249.05pt;width:487pt;height:110.6pt;z-index:251664384;visibility:visible;mso-wrap-style:square;mso-width-percent:0;mso-height-percent:200;mso-wrap-distance-left:9pt;mso-wrap-distance-top:3.6pt;mso-wrap-distance-right:9pt;mso-wrap-distance-bottom:3.6pt;mso-position-horizontal:right;mso-position-horizontal-relative:margin;mso-position-vertical:absolute;mso-position-vertical-relative:text;mso-width-percent:0;mso-height-percent:200;mso-width-relative:margin;mso-height-relative:margin;v-text-anchor:top" o:gfxdata="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" filled="f" stroked="f">
+              <v:shape w14:anchorId="2FA0DEE0" id="_x0000_s1028" type="#_x0000_t202" style="position:absolute;margin-left:435.8pt;margin-top:249.05pt;width:487pt;height:110.6pt;z-index:251664384;visibility:visible;mso-wrap-style:square;mso-width-percent:0;mso-height-percent:200;mso-wrap-distance-left:9pt;mso-wrap-distance-top:3.6pt;mso-wrap-distance-right:9pt;mso-wrap-distance-bottom:3.6pt;mso-position-horizontal:right;mso-position-horizontal-relative:margin;mso-position-vertical:absolute;mso-position-vertical-relative:text;mso-width-percent:0;mso-height-percent:200;mso-width-relative:margin;mso-height-relative:margin;v-text-anchor:top" o:gfxdata="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" filled="f" stroked="f">
                 <v:textbox style="mso-fit-shape-to-text:t">
                   <w:txbxContent>
                     <w:p>
@@ -1044,7 +1068,7 @@
           <w:szCs w:val="24"/>
           <w:lang w:val="en-US"/>
         </w:rPr>
-        <w:t>The primary objective of "</w:t>
+        <w:t xml:space="preserve">The objective of </w:t>
       </w:r>
       <w:proofErr w:type="spellStart"/>
       <w:r>
@@ -1062,7 +1086,7 @@
           <w:szCs w:val="24"/>
           <w:lang w:val="en-US"/>
         </w:rPr>
-        <w:t xml:space="preserve">," a web-based storefront application, is to provide a seamless, efficient, and scalable online shopping platform. By leveraging the MERN framework, </w:t>
+        <w:t xml:space="preserve">, a comprehensive e-commerce application developed using the MERN (MongoDB, Express.js, React.js, Node.js) stack, is to provide users with a seamless and intuitive platform for buying and selling goods online. By leveraging modern web development technologies such as React and Redux for the frontend, Node.js and Express for the backend, and MongoDB Atlas for cloud-based data storage, </w:t>
       </w:r>
       <w:proofErr w:type="spellStart"/>
       <w:r>
@@ -1080,23 +1104,61 @@
           <w:szCs w:val="24"/>
           <w:lang w:val="en-US"/>
         </w:rPr>
-        <w:t xml:space="preserve"> aims to offer both individual users and businesses a robust environment for displaying and managing an extensive range of products. The application will integrate advanced functionalities like secure payment transactions through Stripe, comprehensive product management, and a personalized shopping experience, with an emphasis on high performan</w:t>
-      </w:r>
-      <w:r>
-        <w:rPr>
-          <w:sz w:val="24"/>
-          <w:szCs w:val="24"/>
-          <w:lang w:val="en-US"/>
-        </w:rPr>
-        <w:t>ce and user-friendly interfaces</w:t>
-      </w:r>
-      <w:r>
-        <w:rPr>
-          <w:sz w:val="24"/>
-          <w:szCs w:val="24"/>
-          <w:lang w:val="en-US"/>
-        </w:rPr>
-        <w:t>.</w:t>
+        <w:t xml:space="preserve"> aims to deliver a highly responsive and scalable e-commerce experience. Integrating </w:t>
+      </w:r>
+      <w:proofErr w:type="spellStart"/>
+      <w:r>
+        <w:rPr>
+          <w:sz w:val="24"/>
+          <w:szCs w:val="24"/>
+          <w:lang w:val="en-US"/>
+        </w:rPr>
+        <w:t>SquareUp</w:t>
+      </w:r>
+      <w:proofErr w:type="spellEnd"/>
+      <w:r>
+        <w:rPr>
+          <w:sz w:val="24"/>
+          <w:szCs w:val="24"/>
+          <w:lang w:val="en-US"/>
+        </w:rPr>
+        <w:t xml:space="preserve"> for secure payment processing, </w:t>
+      </w:r>
+      <w:proofErr w:type="spellStart"/>
+      <w:r>
+        <w:rPr>
+          <w:sz w:val="24"/>
+          <w:szCs w:val="24"/>
+          <w:lang w:val="en-US"/>
+        </w:rPr>
+        <w:t>nodemailer</w:t>
+      </w:r>
+      <w:proofErr w:type="spellEnd"/>
+      <w:r>
+        <w:rPr>
+          <w:sz w:val="24"/>
+          <w:szCs w:val="24"/>
+          <w:lang w:val="en-US"/>
+        </w:rPr>
+        <w:t xml:space="preserve"> for efficient email communication, and JWT (JSON Web Tokens) along with passport for robust authentication, </w:t>
+      </w:r>
+      <w:proofErr w:type="spellStart"/>
+      <w:r>
+        <w:rPr>
+          <w:sz w:val="24"/>
+          <w:szCs w:val="24"/>
+          <w:lang w:val="en-US"/>
+        </w:rPr>
+        <w:t>Vendr</w:t>
+      </w:r>
+      <w:proofErr w:type="spellEnd"/>
+      <w:r>
+        <w:rPr>
+          <w:sz w:val="24"/>
+          <w:szCs w:val="24"/>
+          <w:lang w:val="en-US"/>
+        </w:rPr>
+        <w:t xml:space="preserve"> ensures a secure and reliable environment for both buyers and sellers.</w:t>
       </w:r>
     </w:p>
     <w:p>
@@ -1149,7 +1211,7 @@
           <w:szCs w:val="24"/>
           <w:lang w:val="en-US"/>
         </w:rPr>
-        <w:t>"</w:t>
+        <w:t xml:space="preserve">The objective of </w:t>
       </w:r>
       <w:proofErr w:type="spellStart"/>
       <w:r>
@@ -1167,7 +1229,7 @@
           <w:szCs w:val="24"/>
           <w:lang w:val="en-US"/>
         </w:rPr>
-        <w:t xml:space="preserve">" is designed to cover a wide array of e-commerce functionalities including user registration and management, product listing, cart management, order processing, and payment integration. The scope of the project extends to implementing responsive front-end designs with React and Tailwind CSS, robust state management using Redux, and secure back-end operations handled by Node.js and Express. MongoDB Atlas and Compass will serve as the database management system to store and retrieve data efficiently, while </w:t>
+        <w:t xml:space="preserve">, a comprehensive e-commerce application developed using the MERN (MongoDB, Express.js, React.js, Node.js) stack, is to provide users with a seamless and intuitive platform for buying and selling goods online. By leveraging modern web development technologies such as React and Redux for the frontend, Node.js and Express for the backend, and MongoDB Atlas for cloud-based data storage, </w:t>
       </w:r>
       <w:proofErr w:type="spellStart"/>
       <w:r>
@@ -1176,7 +1238,7 @@
           <w:szCs w:val="24"/>
           <w:lang w:val="en-US"/>
         </w:rPr>
-        <w:t>Vercel</w:t>
+        <w:t>Vendr</w:t>
       </w:r>
       <w:proofErr w:type="spellEnd"/>
       <w:r>
@@ -1185,7 +1247,61 @@
           <w:szCs w:val="24"/>
           <w:lang w:val="en-US"/>
         </w:rPr>
-        <w:t xml:space="preserve"> will be used for deploying the application ensuring high availability and scalability. Additionally, the scope includes the integration of Stripe for secure payment processing and the potential expansion to include additional features such as customer reviews, ratings, and detailed analytics for sellers.</w:t>
+        <w:t xml:space="preserve"> aims to deliver a highly responsive and scalable e-commerce experience. Integrating </w:t>
+      </w:r>
+      <w:proofErr w:type="spellStart"/>
+      <w:r>
+        <w:rPr>
+          <w:sz w:val="24"/>
+          <w:szCs w:val="24"/>
+          <w:lang w:val="en-US"/>
+        </w:rPr>
+        <w:t>SquareUp</w:t>
+      </w:r>
+      <w:proofErr w:type="spellEnd"/>
+      <w:r>
+        <w:rPr>
+          <w:sz w:val="24"/>
+          <w:szCs w:val="24"/>
+          <w:lang w:val="en-US"/>
+        </w:rPr>
+        <w:t xml:space="preserve"> for secure payment processing, </w:t>
+      </w:r>
+      <w:proofErr w:type="spellStart"/>
+      <w:r>
+        <w:rPr>
+          <w:sz w:val="24"/>
+          <w:szCs w:val="24"/>
+          <w:lang w:val="en-US"/>
+        </w:rPr>
+        <w:t>nodemailer</w:t>
+      </w:r>
+      <w:proofErr w:type="spellEnd"/>
+      <w:r>
+        <w:rPr>
+          <w:sz w:val="24"/>
+          <w:szCs w:val="24"/>
+          <w:lang w:val="en-US"/>
+        </w:rPr>
+        <w:t xml:space="preserve"> for efficient email communication, and JWT (JSON Web Tokens) along with passport for robust authentication, </w:t>
+      </w:r>
+      <w:proofErr w:type="spellStart"/>
+      <w:r>
+        <w:rPr>
+          <w:sz w:val="24"/>
+          <w:szCs w:val="24"/>
+          <w:lang w:val="en-US"/>
+        </w:rPr>
+        <w:t>Vendr</w:t>
+      </w:r>
+      <w:proofErr w:type="spellEnd"/>
+      <w:r>
+        <w:rPr>
+          <w:sz w:val="24"/>
+          <w:szCs w:val="24"/>
+          <w:lang w:val="en-US"/>
+        </w:rPr>
+        <w:t xml:space="preserve"> ensures a secure and reliable environment for both buyers and sellers.</w:t>
       </w:r>
     </w:p>
     <w:p>
@@ -1232,14 +1348,6 @@
           <w:lang w:val="en-US"/>
         </w:rPr>
       </w:pPr>
-      <w:r>
-        <w:rPr>
-          <w:sz w:val="24"/>
-          <w:szCs w:val="24"/>
-          <w:lang w:val="en-US"/>
-        </w:rPr>
-        <w:t>"</w:t>
-      </w:r>
       <w:proofErr w:type="spellStart"/>
       <w:r>
         <w:rPr>
@@ -1256,7 +1364,7 @@
           <w:szCs w:val="24"/>
           <w:lang w:val="en-US"/>
         </w:rPr>
-        <w:t xml:space="preserve">" is envisioned as a comprehensive e-commerce solution that combines modern web technologies to deliver a user-centric shopping experience. Built on the MERN stack, the application harnesses the capabilities of MongoDB, Express, React, and Node.js to ensure a robust, scalable, and maintainable platform. Tailwind CSS will aid in crafting a responsive and aesthetically pleasing interface, while Redux will manage the application's state for predictable behavior. Stripe’s integration will handle secure payments, ensuring trust and safety for users. By deploying on </w:t>
+        <w:t xml:space="preserve"> is a feature-rich e-commerce application designed to streamline the online shopping experience for both buyers and sellers. Leveraging the power of the MERN stack, </w:t>
       </w:r>
       <w:proofErr w:type="spellStart"/>
       <w:r>
@@ -1265,7 +1373,7 @@
           <w:szCs w:val="24"/>
           <w:lang w:val="en-US"/>
         </w:rPr>
-        <w:t>Vercel</w:t>
+        <w:t>Vendr</w:t>
       </w:r>
       <w:proofErr w:type="spellEnd"/>
       <w:r>
@@ -1274,7 +1382,7 @@
           <w:szCs w:val="24"/>
           <w:lang w:val="en-US"/>
         </w:rPr>
-        <w:t xml:space="preserve">, </w:t>
+        <w:t xml:space="preserve"> offers a responsive and scalable platform that caters to the diverse needs of modern e-commerce. With secure authentication mechanisms, robust payment processing, and efficient email functionality, </w:t>
       </w:r>
       <w:proofErr w:type="spellStart"/>
       <w:r>
@@ -1292,18 +1400,44 @@
           <w:szCs w:val="24"/>
           <w:lang w:val="en-US"/>
         </w:rPr>
-        <w:t xml:space="preserve"> will benefit from excellent performance and reliability. This project represents a holistic approach to developing a state-of-the-art e-commerce platform that meets the growing demands of online retailers and shoppers alike.</w:t>
-      </w:r>
-    </w:p>
-    <w:p>
-      <w:pPr>
-        <w:pStyle w:val="NoSpacing"/>
-        <w:rPr>
-          <w:sz w:val="24"/>
-          <w:szCs w:val="24"/>
-          <w:lang w:val="en-US"/>
-        </w:rPr>
-      </w:pPr>
+        <w:t xml:space="preserve"> prioritizes user security and satisfaction. Whether it's browsing through a vast array of products, making secure transactions, or managing orders with ease, </w:t>
+      </w:r>
+      <w:proofErr w:type="spellStart"/>
+      <w:r>
+        <w:rPr>
+          <w:sz w:val="24"/>
+          <w:szCs w:val="24"/>
+          <w:lang w:val="en-US"/>
+        </w:rPr>
+        <w:t>Vendr</w:t>
+      </w:r>
+      <w:proofErr w:type="spellEnd"/>
+      <w:r>
+        <w:rPr>
+          <w:sz w:val="24"/>
+          <w:szCs w:val="24"/>
+          <w:lang w:val="en-US"/>
+        </w:rPr>
+        <w:t xml:space="preserve"> provides a comprehensive solution for all e-commerce requirements. By harnessing cutting-edge technologies and adhering to best practices, </w:t>
+      </w:r>
+      <w:proofErr w:type="spellStart"/>
+      <w:r>
+        <w:rPr>
+          <w:sz w:val="24"/>
+          <w:szCs w:val="24"/>
+          <w:lang w:val="en-US"/>
+        </w:rPr>
+        <w:t>Vendr</w:t>
+      </w:r>
+      <w:proofErr w:type="spellEnd"/>
+      <w:r>
+        <w:rPr>
+          <w:sz w:val="24"/>
+          <w:szCs w:val="24"/>
+          <w:lang w:val="en-US"/>
+        </w:rPr>
+        <w:t xml:space="preserve"> sets a new standard for online retail platforms, promising a seamless and enjoyable shopping experience for users worldwide.</w:t>
+      </w:r>
     </w:p>
     <w:p>
       <w:pPr>
@@ -1355,7 +1489,6 @@
     </w:p>
     <w:p>
       <w:pPr>
-        <w:ind w:left="720" w:hanging="720"/>
         <w:rPr>
           <w:rFonts w:ascii="Aptos Display" w:hAnsi="Aptos Display"/>
           <w:b/>
@@ -1374,8 +1507,8 @@
           <w:rFonts w:ascii="Aptos Display" w:hAnsi="Aptos Display"/>
           <w:b/>
           <w:bCs/>
-          <w:sz w:val="48"/>
-          <w:szCs w:val="48"/>
+          <w:sz w:val="36"/>
+          <w:szCs w:val="36"/>
           <w:u w:val="single"/>
           <w:lang w:val="en-US"/>
         </w:rPr>
@@ -1456,8 +1589,9 @@
           <w:szCs w:val="32"/>
           <w:lang w:val="en-US"/>
         </w:rPr>
-        <w:t>WHAT IS VENDR</w:t>
-      </w:r>
+        <w:t xml:space="preserve">WHAT IS </w:t>
+      </w:r>
+      <w:proofErr w:type="gramStart"/>
       <w:r>
         <w:rPr>
           <w:rFonts w:ascii="Aptos Display" w:hAnsi="Aptos Display"/>
@@ -1467,8 +1601,20 @@
           <w:szCs w:val="32"/>
           <w:lang w:val="en-US"/>
         </w:rPr>
+        <w:t>VENDR</w:t>
+      </w:r>
+      <w:r>
+        <w:rPr>
+          <w:rFonts w:ascii="Aptos Display" w:hAnsi="Aptos Display"/>
+          <w:b/>
+          <w:bCs/>
+          <w:sz w:val="32"/>
+          <w:szCs w:val="32"/>
+          <w:lang w:val="en-US"/>
+        </w:rPr>
         <w:t xml:space="preserve"> ?</w:t>
       </w:r>
+      <w:proofErr w:type="gramEnd"/>
     </w:p>
     <w:p>
       <w:pPr>
@@ -1495,7 +1641,7 @@
           <w:szCs w:val="24"/>
           <w:lang w:val="en-US"/>
         </w:rPr>
-        <w:t xml:space="preserve"> is a cutting-edge e-commerce platform tailored to empower retailers and consumers by providing an intuitive, secure, and expansive online shopping environment. This web-based storefront simplifies the process of setting up and managing an online store, offering everything from product listings, user account management, to order fulfillment and payment processing. With its foundation in the MERN stack, </w:t>
+        <w:t xml:space="preserve"> is a dynamic and fully functional e-commerce application crafted to revolutionize the online shopping experience. At its core, </w:t>
       </w:r>
       <w:proofErr w:type="spellStart"/>
       <w:r>
@@ -1513,7 +1659,7 @@
           <w:szCs w:val="24"/>
           <w:lang w:val="en-US"/>
         </w:rPr>
-        <w:t xml:space="preserve"> leverages the synergistic capabilities of MongoDB, Express, React, and Node.js, creating a seamless and dynamic user experience. The inclusion of modern technologies like Tailwind CSS for responsive design and Stripe for secure payments ensures that </w:t>
+        <w:t xml:space="preserve"> is a sophisticated platform that connects buyers and sellers in a seamless digital marketplace. Built using the MERN (MongoDB, Express.js, React.js, Node.js) stack, </w:t>
       </w:r>
       <w:proofErr w:type="spellStart"/>
       <w:r>
@@ -1531,18 +1677,80 @@
           <w:szCs w:val="24"/>
           <w:lang w:val="en-US"/>
         </w:rPr>
-        <w:t xml:space="preserve"> is not only user-friendly but also robust and secure, catering to the diverse needs of today’s digital marketplace.</w:t>
-      </w:r>
-    </w:p>
-    <w:p>
-      <w:pPr>
-        <w:pStyle w:val="NoSpacing"/>
-        <w:rPr>
-          <w:sz w:val="24"/>
-          <w:szCs w:val="24"/>
-          <w:lang w:val="en-US"/>
-        </w:rPr>
-      </w:pPr>
+        <w:t xml:space="preserve"> boasts a modern and intuitive user interface powered by React and Redux, ensuring a smooth and responsive browsing experience. With Express.js handling API requests and MongoDB Atlas providing a secure cloud-based database solution, </w:t>
+      </w:r>
+      <w:proofErr w:type="spellStart"/>
+      <w:r>
+        <w:rPr>
+          <w:sz w:val="24"/>
+          <w:szCs w:val="24"/>
+          <w:lang w:val="en-US"/>
+        </w:rPr>
+        <w:t>Vendr</w:t>
+      </w:r>
+      <w:proofErr w:type="spellEnd"/>
+      <w:r>
+        <w:rPr>
+          <w:sz w:val="24"/>
+          <w:szCs w:val="24"/>
+          <w:lang w:val="en-US"/>
+        </w:rPr>
+        <w:t xml:space="preserve"> offers a robust infrastructure that supports the entire e-commerce process, from product discovery to order fulfillment. By integrating </w:t>
+      </w:r>
+      <w:proofErr w:type="spellStart"/>
+      <w:r>
+        <w:rPr>
+          <w:sz w:val="24"/>
+          <w:szCs w:val="24"/>
+          <w:lang w:val="en-US"/>
+        </w:rPr>
+        <w:t>SquareUp</w:t>
+      </w:r>
+      <w:proofErr w:type="spellEnd"/>
+      <w:r>
+        <w:rPr>
+          <w:sz w:val="24"/>
+          <w:szCs w:val="24"/>
+          <w:lang w:val="en-US"/>
+        </w:rPr>
+        <w:t xml:space="preserve"> for secure payment processing, </w:t>
+      </w:r>
+      <w:proofErr w:type="spellStart"/>
+      <w:r>
+        <w:rPr>
+          <w:sz w:val="24"/>
+          <w:szCs w:val="24"/>
+          <w:lang w:val="en-US"/>
+        </w:rPr>
+        <w:t>nodemailer</w:t>
+      </w:r>
+      <w:proofErr w:type="spellEnd"/>
+      <w:r>
+        <w:rPr>
+          <w:sz w:val="24"/>
+          <w:szCs w:val="24"/>
+          <w:lang w:val="en-US"/>
+        </w:rPr>
+        <w:t xml:space="preserve"> for efficient email communication, and JWT with passport for authentication, </w:t>
+      </w:r>
+      <w:proofErr w:type="spellStart"/>
+      <w:r>
+        <w:rPr>
+          <w:sz w:val="24"/>
+          <w:szCs w:val="24"/>
+          <w:lang w:val="en-US"/>
+        </w:rPr>
+        <w:t>Vendr</w:t>
+      </w:r>
+      <w:proofErr w:type="spellEnd"/>
+      <w:r>
+        <w:rPr>
+          <w:sz w:val="24"/>
+          <w:szCs w:val="24"/>
+          <w:lang w:val="en-US"/>
+        </w:rPr>
+        <w:t xml:space="preserve"> prioritizes user security and satisfaction, setting a new standard for online retail platforms.</w:t>
+      </w:r>
     </w:p>
     <w:p>
       <w:pPr>
@@ -1599,14 +1807,6 @@
           <w:lang w:val="en-US"/>
         </w:rPr>
       </w:pPr>
-      <w:r>
-        <w:rPr>
-          <w:sz w:val="24"/>
-          <w:szCs w:val="24"/>
-          <w:lang w:val="en-US"/>
-        </w:rPr>
-        <w:t xml:space="preserve">The decision to develop </w:t>
-      </w:r>
       <w:proofErr w:type="spellStart"/>
       <w:r>
         <w:rPr>
@@ -1623,7 +1823,7 @@
           <w:szCs w:val="24"/>
           <w:lang w:val="en-US"/>
         </w:rPr>
-        <w:t xml:space="preserve"> stemmed from the need for a more integrated and efficient approach to e-commerce that addressed both backend robustness and frontend usability. The MERN stack was chosen for its full JavaScript environment, which streamlines development and enhances performance across both client and server sides. React and Redux offer a highly responsive and state-driven interface, crucial for real-time user interactions and data updates, while Node.js and Express provide a lightweight, yet powerful server framework that supports scalable API services. MongoDB was selected for its NoSQL features that excel in handling large volumes of unstructured data, essential for a diverse product inventory. Additionally, Stripe’s integration promises a secure and hassle-free payment experience, reinforcing trust and safety. </w:t>
+        <w:t xml:space="preserve"> was chosen as a project for its potential to address the growing demand for innovative e-commerce solutions. In today's digital age, online shopping has become an integral part of daily life for millions worldwide. However, existing e-commerce platforms often lack the customization, security, and scalability needed to meet the evolving needs of both buyers and sellers. By developing </w:t>
       </w:r>
       <w:proofErr w:type="spellStart"/>
       <w:r>
@@ -1641,18 +1841,62 @@
           <w:szCs w:val="24"/>
           <w:lang w:val="en-US"/>
         </w:rPr>
-        <w:t xml:space="preserve"> thus represents a strategic amalgamation of technologies designed to deliver a superior and comprehensive e-commerce platform.</w:t>
-      </w:r>
-    </w:p>
-    <w:p>
-      <w:pPr>
-        <w:pStyle w:val="NoSpacing"/>
-        <w:rPr>
-          <w:sz w:val="24"/>
-          <w:szCs w:val="24"/>
-          <w:lang w:val="en-US"/>
-        </w:rPr>
-      </w:pPr>
+        <w:t xml:space="preserve">, we aimed to fill this gap by creating a comprehensive e-commerce solution that leverages cutting-edge technologies and best practices. </w:t>
+      </w:r>
+      <w:proofErr w:type="spellStart"/>
+      <w:r>
+        <w:rPr>
+          <w:sz w:val="24"/>
+          <w:szCs w:val="24"/>
+          <w:lang w:val="en-US"/>
+        </w:rPr>
+        <w:t>Vendr's</w:t>
+      </w:r>
+      <w:proofErr w:type="spellEnd"/>
+      <w:r>
+        <w:rPr>
+          <w:sz w:val="24"/>
+          <w:szCs w:val="24"/>
+          <w:lang w:val="en-US"/>
+        </w:rPr>
+        <w:t xml:space="preserve"> modular architecture and extensive feature set make it an ideal choice for businesses looking to establish or enhance their online presence. Moreover, by open-sourcing </w:t>
+      </w:r>
+      <w:proofErr w:type="spellStart"/>
+      <w:r>
+        <w:rPr>
+          <w:sz w:val="24"/>
+          <w:szCs w:val="24"/>
+          <w:lang w:val="en-US"/>
+        </w:rPr>
+        <w:t>Vendr</w:t>
+      </w:r>
+      <w:proofErr w:type="spellEnd"/>
+      <w:r>
+        <w:rPr>
+          <w:sz w:val="24"/>
+          <w:szCs w:val="24"/>
+          <w:lang w:val="en-US"/>
+        </w:rPr>
+        <w:t xml:space="preserve">, we encourage collaboration and contribution from the developer community, fostering innovation and continuous improvement in the realm of e-commerce technology. Ultimately, choosing </w:t>
+      </w:r>
+      <w:proofErr w:type="spellStart"/>
+      <w:r>
+        <w:rPr>
+          <w:sz w:val="24"/>
+          <w:szCs w:val="24"/>
+          <w:lang w:val="en-US"/>
+        </w:rPr>
+        <w:t>Vendr</w:t>
+      </w:r>
+      <w:proofErr w:type="spellEnd"/>
+      <w:r>
+        <w:rPr>
+          <w:sz w:val="24"/>
+          <w:szCs w:val="24"/>
+          <w:lang w:val="en-US"/>
+        </w:rPr>
+        <w:t xml:space="preserve"> as a project aligns with our commitment to delivering impactful and scalable solutions that empower businesses and elevate the online shopping experience for consumers worldwide.</w:t>
+      </w:r>
     </w:p>
     <w:p>
       <w:pPr>
@@ -1803,16 +2047,27 @@
           <w:rFonts w:ascii="Aptos Display" w:hAnsi="Aptos Display"/>
           <w:b/>
           <w:bCs/>
+          <w:sz w:val="24"/>
+          <w:szCs w:val="24"/>
+          <w:u w:val="single"/>
+          <w:lang w:val="en-US"/>
+        </w:rPr>
+      </w:pPr>
+    </w:p>
+    <w:p>
+      <w:pPr>
+        <w:ind w:left="720" w:hanging="720"/>
+        <w:rPr>
+          <w:rFonts w:ascii="Aptos Display" w:hAnsi="Aptos Display"/>
+          <w:b/>
+          <w:bCs/>
           <w:sz w:val="40"/>
           <w:szCs w:val="40"/>
           <w:u w:val="single"/>
           <w:lang w:val="en-US"/>
         </w:rPr>
       </w:pPr>
-    </w:p>
-    <w:p>
-      <w:pPr>
-        <w:ind w:left="720" w:hanging="720"/>
+      <w:r>
         <w:rPr>
           <w:rFonts w:ascii="Aptos Display" w:hAnsi="Aptos Display"/>
           <w:b/>
@@ -1822,7 +2077,9 @@
           <w:u w:val="single"/>
           <w:lang w:val="en-US"/>
         </w:rPr>
-      </w:pPr>
+        <w:lastRenderedPageBreak/>
+        <w:t>HARDWARE &amp; SOFTWARE TO BE USED</w:t>
+      </w:r>
       <w:r>
         <w:rPr>
           <w:rFonts w:ascii="Aptos Display" w:hAnsi="Aptos Display"/>
@@ -1833,10 +2090,582 @@
           <w:u w:val="single"/>
           <w:lang w:val="en-US"/>
         </w:rPr>
-        <w:lastRenderedPageBreak/>
-        <w:t>HARDWARE &amp; SOFTWARE TO BE USED</w:t>
-      </w:r>
-      <w:r>
+        <w:t>!</w:t>
+      </w:r>
+    </w:p>
+    <w:p>
+      <w:pPr>
+        <w:pStyle w:val="NoSpacing"/>
+        <w:rPr>
+          <w:rFonts w:ascii="Aptos Display" w:hAnsi="Aptos Display"/>
+          <w:b/>
+          <w:bCs/>
+          <w:sz w:val="32"/>
+          <w:szCs w:val="32"/>
+          <w:lang w:val="en-US"/>
+        </w:rPr>
+      </w:pPr>
+    </w:p>
+    <w:p>
+      <w:pPr>
+        <w:pStyle w:val="NoSpacing"/>
+        <w:rPr>
+          <w:rFonts w:ascii="Aptos Display" w:hAnsi="Aptos Display"/>
+          <w:b/>
+          <w:bCs/>
+          <w:sz w:val="32"/>
+          <w:szCs w:val="32"/>
+          <w:lang w:val="en-US"/>
+        </w:rPr>
+      </w:pPr>
+      <w:r>
+        <w:rPr>
+          <w:rFonts w:ascii="Aptos Display" w:hAnsi="Aptos Display"/>
+          <w:b/>
+          <w:bCs/>
+          <w:sz w:val="32"/>
+          <w:szCs w:val="32"/>
+          <w:lang w:val="en-US"/>
+        </w:rPr>
+        <w:t>Hardware:</w:t>
+      </w:r>
+    </w:p>
+    <w:p>
+      <w:pPr>
+        <w:pStyle w:val="NoSpacing"/>
+        <w:numPr>
+          <w:ilvl w:val="0"/>
+          <w:numId w:val="8"/>
+        </w:numPr>
+        <w:spacing w:after="240"/>
+        <w:rPr>
+          <w:bCs/>
+          <w:sz w:val="24"/>
+          <w:szCs w:val="24"/>
+          <w:lang w:val="en-US"/>
+        </w:rPr>
+      </w:pPr>
+      <w:r>
+        <w:rPr>
+          <w:bCs/>
+          <w:sz w:val="24"/>
+          <w:szCs w:val="24"/>
+          <w:lang w:val="en-US"/>
+        </w:rPr>
+        <w:t>Servers with adequate CPU, RAM, and storage resources to accommodate anticipated traffic and data storage needs.</w:t>
+      </w:r>
+    </w:p>
+    <w:p>
+      <w:pPr>
+        <w:pStyle w:val="NoSpacing"/>
+        <w:numPr>
+          <w:ilvl w:val="0"/>
+          <w:numId w:val="8"/>
+        </w:numPr>
+        <w:spacing w:after="240"/>
+        <w:rPr>
+          <w:bCs/>
+          <w:sz w:val="24"/>
+          <w:szCs w:val="24"/>
+          <w:lang w:val="en-US"/>
+        </w:rPr>
+      </w:pPr>
+      <w:r>
+        <w:rPr>
+          <w:bCs/>
+          <w:sz w:val="24"/>
+          <w:szCs w:val="24"/>
+          <w:lang w:val="en-US"/>
+        </w:rPr>
+        <w:t>Reliable network infrastructure including routers, switches, and firewalls for seamless communication.</w:t>
+      </w:r>
+    </w:p>
+    <w:p>
+      <w:pPr>
+        <w:pStyle w:val="NoSpacing"/>
+        <w:numPr>
+          <w:ilvl w:val="0"/>
+          <w:numId w:val="8"/>
+        </w:numPr>
+        <w:spacing w:after="240"/>
+        <w:rPr>
+          <w:bCs/>
+          <w:sz w:val="24"/>
+          <w:szCs w:val="24"/>
+          <w:lang w:val="en-US"/>
+        </w:rPr>
+      </w:pPr>
+      <w:r>
+        <w:rPr>
+          <w:bCs/>
+          <w:sz w:val="24"/>
+          <w:szCs w:val="24"/>
+          <w:lang w:val="en-US"/>
+        </w:rPr>
+        <w:t>Consideration of a load balancer for distributing incoming requests across multiple servers, particularly for scalability.</w:t>
+      </w:r>
+    </w:p>
+    <w:p>
+      <w:pPr>
+        <w:pStyle w:val="NoSpacing"/>
+        <w:numPr>
+          <w:ilvl w:val="0"/>
+          <w:numId w:val="8"/>
+        </w:numPr>
+        <w:spacing w:after="240"/>
+        <w:rPr>
+          <w:rFonts w:ascii="Aptos Display" w:hAnsi="Aptos Display"/>
+          <w:bCs/>
+          <w:sz w:val="32"/>
+          <w:szCs w:val="32"/>
+          <w:lang w:val="en-US"/>
+        </w:rPr>
+      </w:pPr>
+      <w:r>
+        <w:rPr>
+          <w:bCs/>
+          <w:sz w:val="24"/>
+          <w:szCs w:val="24"/>
+          <w:lang w:val="en-US"/>
+        </w:rPr>
+        <w:t xml:space="preserve">Compatibility with hardware associated with integrated payment gateways like </w:t>
+      </w:r>
+      <w:proofErr w:type="spellStart"/>
+      <w:r>
+        <w:rPr>
+          <w:bCs/>
+          <w:sz w:val="24"/>
+          <w:szCs w:val="24"/>
+          <w:lang w:val="en-US"/>
+        </w:rPr>
+        <w:t>SquareUp</w:t>
+      </w:r>
+      <w:proofErr w:type="spellEnd"/>
+      <w:r>
+        <w:rPr>
+          <w:bCs/>
+          <w:sz w:val="24"/>
+          <w:szCs w:val="24"/>
+          <w:lang w:val="en-US"/>
+        </w:rPr>
+        <w:t>, such as card readers or terminals.</w:t>
+      </w:r>
+    </w:p>
+    <w:p>
+      <w:pPr>
+        <w:pStyle w:val="NoSpacing"/>
+        <w:rPr>
+          <w:rFonts w:ascii="Aptos Display" w:hAnsi="Aptos Display"/>
+          <w:bCs/>
+          <w:sz w:val="32"/>
+          <w:szCs w:val="32"/>
+          <w:lang w:val="en-US"/>
+        </w:rPr>
+      </w:pPr>
+    </w:p>
+    <w:p>
+      <w:pPr>
+        <w:pStyle w:val="NoSpacing"/>
+        <w:rPr>
+          <w:rFonts w:ascii="Aptos Display" w:hAnsi="Aptos Display"/>
+          <w:b/>
+          <w:bCs/>
+          <w:sz w:val="32"/>
+          <w:szCs w:val="32"/>
+          <w:lang w:val="en-US"/>
+        </w:rPr>
+      </w:pPr>
+      <w:r>
+        <w:rPr>
+          <w:rFonts w:ascii="Aptos Display" w:hAnsi="Aptos Display"/>
+          <w:b/>
+          <w:bCs/>
+          <w:sz w:val="32"/>
+          <w:szCs w:val="32"/>
+          <w:lang w:val="en-US"/>
+        </w:rPr>
+        <w:t>Software:</w:t>
+      </w:r>
+    </w:p>
+    <w:p>
+      <w:pPr>
+        <w:pStyle w:val="NoSpacing"/>
+        <w:numPr>
+          <w:ilvl w:val="0"/>
+          <w:numId w:val="9"/>
+        </w:numPr>
+        <w:spacing w:after="240"/>
+        <w:rPr>
+          <w:bCs/>
+          <w:sz w:val="24"/>
+          <w:szCs w:val="24"/>
+          <w:lang w:val="en-US"/>
+        </w:rPr>
+      </w:pPr>
+      <w:r>
+        <w:rPr>
+          <w:bCs/>
+          <w:sz w:val="24"/>
+          <w:szCs w:val="24"/>
+          <w:lang w:val="en-US"/>
+        </w:rPr>
+        <w:t>Compatible operating system (e.g., Linux, Windows Server) installed on servers.</w:t>
+      </w:r>
+    </w:p>
+    <w:p>
+      <w:pPr>
+        <w:pStyle w:val="NoSpacing"/>
+        <w:numPr>
+          <w:ilvl w:val="0"/>
+          <w:numId w:val="9"/>
+        </w:numPr>
+        <w:spacing w:after="240"/>
+        <w:rPr>
+          <w:bCs/>
+          <w:sz w:val="24"/>
+          <w:szCs w:val="24"/>
+          <w:lang w:val="en-US"/>
+        </w:rPr>
+      </w:pPr>
+      <w:r>
+        <w:rPr>
+          <w:bCs/>
+          <w:sz w:val="24"/>
+          <w:szCs w:val="24"/>
+          <w:lang w:val="en-US"/>
+        </w:rPr>
+        <w:t xml:space="preserve">Node.js and </w:t>
+      </w:r>
+      <w:proofErr w:type="spellStart"/>
+      <w:r>
+        <w:rPr>
+          <w:bCs/>
+          <w:sz w:val="24"/>
+          <w:szCs w:val="24"/>
+          <w:lang w:val="en-US"/>
+        </w:rPr>
+        <w:t>npm</w:t>
+      </w:r>
+      <w:proofErr w:type="spellEnd"/>
+      <w:r>
+        <w:rPr>
+          <w:bCs/>
+          <w:sz w:val="24"/>
+          <w:szCs w:val="24"/>
+          <w:lang w:val="en-US"/>
+        </w:rPr>
+        <w:t xml:space="preserve"> (Node Package Manager) for running the backend application.</w:t>
+      </w:r>
+    </w:p>
+    <w:p>
+      <w:pPr>
+        <w:pStyle w:val="NoSpacing"/>
+        <w:numPr>
+          <w:ilvl w:val="0"/>
+          <w:numId w:val="9"/>
+        </w:numPr>
+        <w:spacing w:after="240"/>
+        <w:rPr>
+          <w:bCs/>
+          <w:sz w:val="24"/>
+          <w:szCs w:val="24"/>
+          <w:lang w:val="en-US"/>
+        </w:rPr>
+      </w:pPr>
+      <w:r>
+        <w:rPr>
+          <w:bCs/>
+          <w:sz w:val="24"/>
+          <w:szCs w:val="24"/>
+          <w:lang w:val="en-US"/>
+        </w:rPr>
+        <w:t>MongoDB for database management, either installed locally or hosted on MongoDB Atlas.</w:t>
+      </w:r>
+    </w:p>
+    <w:p>
+      <w:pPr>
+        <w:pStyle w:val="NoSpacing"/>
+        <w:numPr>
+          <w:ilvl w:val="0"/>
+          <w:numId w:val="9"/>
+        </w:numPr>
+        <w:spacing w:after="240"/>
+        <w:rPr>
+          <w:bCs/>
+          <w:sz w:val="24"/>
+          <w:szCs w:val="24"/>
+          <w:lang w:val="en-US"/>
+        </w:rPr>
+      </w:pPr>
+      <w:r>
+        <w:rPr>
+          <w:bCs/>
+          <w:sz w:val="24"/>
+          <w:szCs w:val="24"/>
+          <w:lang w:val="en-US"/>
+        </w:rPr>
+        <w:t>Express.js for building backend APIs and handling HTTP requests.</w:t>
+      </w:r>
+    </w:p>
+    <w:p>
+      <w:pPr>
+        <w:pStyle w:val="NoSpacing"/>
+        <w:numPr>
+          <w:ilvl w:val="0"/>
+          <w:numId w:val="9"/>
+        </w:numPr>
+        <w:spacing w:after="240"/>
+        <w:rPr>
+          <w:bCs/>
+          <w:sz w:val="24"/>
+          <w:szCs w:val="24"/>
+          <w:lang w:val="en-US"/>
+        </w:rPr>
+      </w:pPr>
+      <w:r>
+        <w:rPr>
+          <w:bCs/>
+          <w:sz w:val="24"/>
+          <w:szCs w:val="24"/>
+          <w:lang w:val="en-US"/>
+        </w:rPr>
+        <w:t>React and Redux libraries for frontend development, ensuring interactive user interfaces and efficient state management.</w:t>
+      </w:r>
+    </w:p>
+    <w:p>
+      <w:pPr>
+        <w:pStyle w:val="NoSpacing"/>
+        <w:numPr>
+          <w:ilvl w:val="0"/>
+          <w:numId w:val="9"/>
+        </w:numPr>
+        <w:spacing w:after="240"/>
+        <w:rPr>
+          <w:bCs/>
+          <w:sz w:val="24"/>
+          <w:szCs w:val="24"/>
+          <w:lang w:val="en-US"/>
+        </w:rPr>
+      </w:pPr>
+      <w:r>
+        <w:rPr>
+          <w:bCs/>
+          <w:sz w:val="24"/>
+          <w:szCs w:val="24"/>
+          <w:lang w:val="en-US"/>
+        </w:rPr>
+        <w:t xml:space="preserve">Integration of </w:t>
+      </w:r>
+      <w:proofErr w:type="spellStart"/>
+      <w:r>
+        <w:rPr>
+          <w:bCs/>
+          <w:sz w:val="24"/>
+          <w:szCs w:val="24"/>
+          <w:lang w:val="en-US"/>
+        </w:rPr>
+        <w:t>SquareUp</w:t>
+      </w:r>
+      <w:proofErr w:type="spellEnd"/>
+      <w:r>
+        <w:rPr>
+          <w:bCs/>
+          <w:sz w:val="24"/>
+          <w:szCs w:val="24"/>
+          <w:lang w:val="en-US"/>
+        </w:rPr>
+        <w:t xml:space="preserve"> SDK for secure payment transactions.</w:t>
+      </w:r>
+    </w:p>
+    <w:p>
+      <w:pPr>
+        <w:pStyle w:val="NoSpacing"/>
+        <w:numPr>
+          <w:ilvl w:val="0"/>
+          <w:numId w:val="9"/>
+        </w:numPr>
+        <w:spacing w:after="240"/>
+        <w:rPr>
+          <w:bCs/>
+          <w:sz w:val="24"/>
+          <w:szCs w:val="24"/>
+          <w:lang w:val="en-US"/>
+        </w:rPr>
+      </w:pPr>
+      <w:proofErr w:type="spellStart"/>
+      <w:r>
+        <w:rPr>
+          <w:bCs/>
+          <w:sz w:val="24"/>
+          <w:szCs w:val="24"/>
+          <w:lang w:val="en-US"/>
+        </w:rPr>
+        <w:t>Nodemailer</w:t>
+      </w:r>
+      <w:proofErr w:type="spellEnd"/>
+      <w:r>
+        <w:rPr>
+          <w:bCs/>
+          <w:sz w:val="24"/>
+          <w:szCs w:val="24"/>
+          <w:lang w:val="en-US"/>
+        </w:rPr>
+        <w:t xml:space="preserve"> for handling email functionalities such as sending order confirmations and notifications.</w:t>
+      </w:r>
+    </w:p>
+    <w:p>
+      <w:pPr>
+        <w:pStyle w:val="NoSpacing"/>
+        <w:numPr>
+          <w:ilvl w:val="0"/>
+          <w:numId w:val="9"/>
+        </w:numPr>
+        <w:spacing w:after="240"/>
+        <w:rPr>
+          <w:bCs/>
+          <w:sz w:val="24"/>
+          <w:szCs w:val="24"/>
+          <w:lang w:val="en-US"/>
+        </w:rPr>
+      </w:pPr>
+      <w:r>
+        <w:rPr>
+          <w:bCs/>
+          <w:sz w:val="24"/>
+          <w:szCs w:val="24"/>
+          <w:lang w:val="en-US"/>
+        </w:rPr>
+        <w:t>Authentication managed using JWT (JSON Web Tokens) and Passport.js.</w:t>
+      </w:r>
+    </w:p>
+    <w:p>
+      <w:pPr>
+        <w:pStyle w:val="NoSpacing"/>
+        <w:numPr>
+          <w:ilvl w:val="0"/>
+          <w:numId w:val="9"/>
+        </w:numPr>
+        <w:spacing w:after="240"/>
+        <w:rPr>
+          <w:bCs/>
+          <w:sz w:val="24"/>
+          <w:szCs w:val="24"/>
+          <w:lang w:val="en-US"/>
+        </w:rPr>
+      </w:pPr>
+      <w:r>
+        <w:rPr>
+          <w:bCs/>
+          <w:sz w:val="24"/>
+          <w:szCs w:val="24"/>
+          <w:lang w:val="en-US"/>
+        </w:rPr>
+        <w:t xml:space="preserve">Deployment facilitated by tools like </w:t>
+      </w:r>
+      <w:proofErr w:type="spellStart"/>
+      <w:r>
+        <w:rPr>
+          <w:bCs/>
+          <w:sz w:val="24"/>
+          <w:szCs w:val="24"/>
+          <w:lang w:val="en-US"/>
+        </w:rPr>
+        <w:t>Vercel</w:t>
+      </w:r>
+      <w:proofErr w:type="spellEnd"/>
+      <w:r>
+        <w:rPr>
+          <w:bCs/>
+          <w:sz w:val="24"/>
+          <w:szCs w:val="24"/>
+          <w:lang w:val="en-US"/>
+        </w:rPr>
+        <w:t xml:space="preserve"> or Docker for production environments.</w:t>
+      </w:r>
+    </w:p>
+    <w:p>
+      <w:pPr>
+        <w:pStyle w:val="NoSpacing"/>
+        <w:numPr>
+          <w:ilvl w:val="0"/>
+          <w:numId w:val="9"/>
+        </w:numPr>
+        <w:spacing w:after="240"/>
+        <w:rPr>
+          <w:bCs/>
+          <w:sz w:val="24"/>
+          <w:szCs w:val="24"/>
+          <w:lang w:val="en-US"/>
+        </w:rPr>
+      </w:pPr>
+      <w:r>
+        <w:rPr>
+          <w:bCs/>
+          <w:sz w:val="24"/>
+          <w:szCs w:val="24"/>
+          <w:lang w:val="en-US"/>
+        </w:rPr>
+        <w:t>Implementation of monitoring and logging tools for tracking application performance and troubleshooting issues effectively.</w:t>
+      </w:r>
+    </w:p>
+    <w:p>
+      <w:pPr>
+        <w:pStyle w:val="NoSpacing"/>
+        <w:numPr>
+          <w:ilvl w:val="0"/>
+          <w:numId w:val="9"/>
+        </w:numPr>
+        <w:spacing w:after="240"/>
+        <w:rPr>
+          <w:bCs/>
+          <w:sz w:val="24"/>
+          <w:szCs w:val="24"/>
+          <w:lang w:val="en-US"/>
+        </w:rPr>
+      </w:pPr>
+      <w:r>
+        <w:rPr>
+          <w:bCs/>
+          <w:sz w:val="24"/>
+          <w:szCs w:val="24"/>
+          <w:lang w:val="en-US"/>
+        </w:rPr>
+        <w:t>This combination of hardware and software provides a robust infrastructure capable of supporting the complex requirements of modern e-commerce application development, ensuring that the team can develop, test, and deploy efficiently and effectively.</w:t>
+      </w:r>
+    </w:p>
+    <w:p>
+      <w:pPr>
+        <w:pStyle w:val="NoSpacing"/>
+        <w:rPr>
+          <w:sz w:val="24"/>
+          <w:szCs w:val="24"/>
+          <w:lang w:val="en-US"/>
+        </w:rPr>
+      </w:pPr>
+    </w:p>
+    <w:p>
+      <w:pPr>
+        <w:pStyle w:val="NoSpacing"/>
+        <w:rPr>
+          <w:sz w:val="24"/>
+          <w:szCs w:val="24"/>
+          <w:lang w:val="en-US"/>
+        </w:rPr>
+      </w:pPr>
+    </w:p>
+    <w:p>
+      <w:pPr>
+        <w:pStyle w:val="NoSpacing"/>
+        <w:rPr>
+          <w:sz w:val="24"/>
+          <w:szCs w:val="24"/>
+          <w:lang w:val="en-US"/>
+        </w:rPr>
+      </w:pPr>
+    </w:p>
+    <w:p>
+      <w:pPr>
+        <w:ind w:left="720" w:hanging="720"/>
         <w:rPr>
           <w:rFonts w:ascii="Aptos Display" w:hAnsi="Aptos Display"/>
           <w:b/>
@@ -1846,617 +2675,6 @@
           <w:u w:val="single"/>
           <w:lang w:val="en-US"/>
         </w:rPr>
-        <w:t>!</w:t>
-      </w:r>
-    </w:p>
-    <w:p>
-      <w:pPr>
-        <w:pStyle w:val="NoSpacing"/>
-        <w:rPr>
-          <w:rFonts w:ascii="Aptos Display" w:hAnsi="Aptos Display"/>
-          <w:b/>
-          <w:bCs/>
-          <w:sz w:val="32"/>
-          <w:szCs w:val="32"/>
-          <w:lang w:val="en-US"/>
-        </w:rPr>
-      </w:pPr>
-    </w:p>
-    <w:p>
-      <w:pPr>
-        <w:pStyle w:val="NoSpacing"/>
-        <w:rPr>
-          <w:rFonts w:ascii="Aptos Display" w:hAnsi="Aptos Display"/>
-          <w:b/>
-          <w:bCs/>
-          <w:sz w:val="32"/>
-          <w:szCs w:val="32"/>
-          <w:lang w:val="en-US"/>
-        </w:rPr>
-      </w:pPr>
-      <w:r>
-        <w:rPr>
-          <w:rFonts w:ascii="Aptos Display" w:hAnsi="Aptos Display"/>
-          <w:b/>
-          <w:bCs/>
-          <w:sz w:val="32"/>
-          <w:szCs w:val="32"/>
-          <w:lang w:val="en-US"/>
-        </w:rPr>
-        <w:t>Hardware:</w:t>
-      </w:r>
-    </w:p>
-    <w:p>
-      <w:pPr>
-        <w:pStyle w:val="NoSpacing"/>
-        <w:numPr>
-          <w:ilvl w:val="0"/>
-          <w:numId w:val="4"/>
-        </w:numPr>
-        <w:rPr>
-          <w:sz w:val="24"/>
-          <w:szCs w:val="24"/>
-          <w:lang w:val="en-US"/>
-        </w:rPr>
-      </w:pPr>
-      <w:r>
-        <w:rPr>
-          <w:b/>
-          <w:sz w:val="24"/>
-          <w:szCs w:val="24"/>
-          <w:lang w:val="en-US"/>
-        </w:rPr>
-        <w:t>Development Machines</w:t>
-      </w:r>
-      <w:r>
-        <w:rPr>
-          <w:sz w:val="24"/>
-          <w:szCs w:val="24"/>
-          <w:lang w:val="en-US"/>
-        </w:rPr>
-        <w:t>: High-performance laptops or desktops with multi-core processors (such as Intel i5/i7/i9 or AMD Ryzen), a minimum of 16GB RAM, and SSD storage to ensure smooth performance of development environments and virtualization tools.</w:t>
-      </w:r>
-    </w:p>
-    <w:p>
-      <w:pPr>
-        <w:pStyle w:val="NoSpacing"/>
-        <w:numPr>
-          <w:ilvl w:val="0"/>
-          <w:numId w:val="4"/>
-        </w:numPr>
-        <w:rPr>
-          <w:sz w:val="24"/>
-          <w:szCs w:val="24"/>
-          <w:lang w:val="en-US"/>
-        </w:rPr>
-      </w:pPr>
-      <w:r>
-        <w:rPr>
-          <w:b/>
-          <w:sz w:val="24"/>
-          <w:szCs w:val="24"/>
-          <w:lang w:val="en-US"/>
-        </w:rPr>
-        <w:t>Mobile Devices</w:t>
-      </w:r>
-      <w:r>
-        <w:rPr>
-          <w:sz w:val="24"/>
-          <w:szCs w:val="24"/>
-          <w:lang w:val="en-US"/>
-        </w:rPr>
-        <w:t>: A variety of smartphones and tablets for testing responsiveness and mobile functionality across different screen sizes and operating systems.</w:t>
-      </w:r>
-    </w:p>
-    <w:p>
-      <w:pPr>
-        <w:pStyle w:val="NoSpacing"/>
-        <w:numPr>
-          <w:ilvl w:val="0"/>
-          <w:numId w:val="4"/>
-        </w:numPr>
-        <w:rPr>
-          <w:sz w:val="24"/>
-          <w:szCs w:val="24"/>
-          <w:lang w:val="en-US"/>
-        </w:rPr>
-      </w:pPr>
-      <w:r>
-        <w:rPr>
-          <w:b/>
-          <w:sz w:val="24"/>
-          <w:szCs w:val="24"/>
-          <w:lang w:val="en-US"/>
-        </w:rPr>
-        <w:t>Networking Equipment</w:t>
-      </w:r>
-      <w:r>
-        <w:rPr>
-          <w:sz w:val="24"/>
-          <w:szCs w:val="24"/>
-          <w:lang w:val="en-US"/>
-        </w:rPr>
-        <w:t>: Reliable internet connection with a robust Wi-Fi router to facilitate seamless connectivity and online collaboration.</w:t>
-      </w:r>
-    </w:p>
-    <w:p>
-      <w:pPr>
-        <w:pStyle w:val="NoSpacing"/>
-        <w:rPr>
-          <w:rFonts w:ascii="Aptos Display" w:hAnsi="Aptos Display"/>
-          <w:b/>
-          <w:bCs/>
-          <w:sz w:val="32"/>
-          <w:szCs w:val="32"/>
-          <w:lang w:val="en-US"/>
-        </w:rPr>
-      </w:pPr>
-    </w:p>
-    <w:p>
-      <w:pPr>
-        <w:pStyle w:val="NoSpacing"/>
-        <w:rPr>
-          <w:rFonts w:ascii="Aptos Display" w:hAnsi="Aptos Display"/>
-          <w:b/>
-          <w:bCs/>
-          <w:sz w:val="32"/>
-          <w:szCs w:val="32"/>
-          <w:lang w:val="en-US"/>
-        </w:rPr>
-      </w:pPr>
-      <w:r>
-        <w:rPr>
-          <w:rFonts w:ascii="Aptos Display" w:hAnsi="Aptos Display"/>
-          <w:b/>
-          <w:bCs/>
-          <w:sz w:val="32"/>
-          <w:szCs w:val="32"/>
-          <w:lang w:val="en-US"/>
-        </w:rPr>
-        <w:t>Software:</w:t>
-      </w:r>
-    </w:p>
-    <w:p>
-      <w:pPr>
-        <w:pStyle w:val="NoSpacing"/>
-        <w:numPr>
-          <w:ilvl w:val="0"/>
-          <w:numId w:val="5"/>
-        </w:numPr>
-        <w:rPr>
-          <w:sz w:val="24"/>
-          <w:szCs w:val="24"/>
-          <w:lang w:val="en-US"/>
-        </w:rPr>
-      </w:pPr>
-      <w:r>
-        <w:rPr>
-          <w:b/>
-          <w:sz w:val="24"/>
-          <w:szCs w:val="24"/>
-          <w:lang w:val="en-US"/>
-        </w:rPr>
-        <w:t>Operating Systems</w:t>
-      </w:r>
-      <w:r>
-        <w:rPr>
-          <w:sz w:val="24"/>
-          <w:szCs w:val="24"/>
-          <w:lang w:val="en-US"/>
-        </w:rPr>
-        <w:t>: Cross-platform compatibility, typically using Windows 10/11, macOS, or popular Linux distributions such as Ubuntu or Fedora, to ensure developers can work in their preferred environment.</w:t>
-      </w:r>
-    </w:p>
-    <w:p>
-      <w:pPr>
-        <w:pStyle w:val="NoSpacing"/>
-        <w:numPr>
-          <w:ilvl w:val="0"/>
-          <w:numId w:val="5"/>
-        </w:numPr>
-        <w:rPr>
-          <w:sz w:val="24"/>
-          <w:szCs w:val="24"/>
-          <w:lang w:val="en-US"/>
-        </w:rPr>
-      </w:pPr>
-      <w:r>
-        <w:rPr>
-          <w:b/>
-          <w:sz w:val="24"/>
-          <w:szCs w:val="24"/>
-          <w:lang w:val="en-US"/>
-        </w:rPr>
-        <w:t>Development Environment</w:t>
-      </w:r>
-      <w:r>
-        <w:rPr>
-          <w:sz w:val="24"/>
-          <w:szCs w:val="24"/>
-          <w:lang w:val="en-US"/>
-        </w:rPr>
-        <w:t>: Integrated Development Environments (IDEs) and code editors like Visual Studio Code or WebStorm, equipped with plugins for JavaScript, Node.js, and other web technologies.</w:t>
-      </w:r>
-    </w:p>
-    <w:p>
-      <w:pPr>
-        <w:pStyle w:val="NoSpacing"/>
-        <w:numPr>
-          <w:ilvl w:val="0"/>
-          <w:numId w:val="5"/>
-        </w:numPr>
-        <w:rPr>
-          <w:sz w:val="24"/>
-          <w:szCs w:val="24"/>
-          <w:lang w:val="en-US"/>
-        </w:rPr>
-      </w:pPr>
-      <w:r>
-        <w:rPr>
-          <w:b/>
-          <w:sz w:val="24"/>
-          <w:szCs w:val="24"/>
-          <w:lang w:val="en-US"/>
-        </w:rPr>
-        <w:t>Frontend Technologies:</w:t>
-      </w:r>
-      <w:r>
-        <w:rPr>
-          <w:sz w:val="24"/>
-          <w:szCs w:val="24"/>
-          <w:lang w:val="en-US"/>
-        </w:rPr>
-        <w:t xml:space="preserve"> React.js framework with Redux for state management, and Tailwind CSS for styling.</w:t>
-      </w:r>
-    </w:p>
-    <w:p>
-      <w:pPr>
-        <w:pStyle w:val="NoSpacing"/>
-        <w:numPr>
-          <w:ilvl w:val="0"/>
-          <w:numId w:val="5"/>
-        </w:numPr>
-        <w:rPr>
-          <w:sz w:val="24"/>
-          <w:szCs w:val="24"/>
-          <w:lang w:val="en-US"/>
-        </w:rPr>
-      </w:pPr>
-      <w:r>
-        <w:rPr>
-          <w:b/>
-          <w:sz w:val="24"/>
-          <w:szCs w:val="24"/>
-          <w:lang w:val="en-US"/>
-        </w:rPr>
-        <w:t>Backend Technologies</w:t>
-      </w:r>
-      <w:r>
-        <w:rPr>
-          <w:sz w:val="24"/>
-          <w:szCs w:val="24"/>
-          <w:lang w:val="en-US"/>
-        </w:rPr>
-        <w:t>: Node.js runtime environment with Express.js framework to handle server-side logic.</w:t>
-      </w:r>
-    </w:p>
-    <w:p>
-      <w:pPr>
-        <w:pStyle w:val="NoSpacing"/>
-        <w:numPr>
-          <w:ilvl w:val="0"/>
-          <w:numId w:val="5"/>
-        </w:numPr>
-        <w:rPr>
-          <w:sz w:val="24"/>
-          <w:szCs w:val="24"/>
-          <w:lang w:val="en-US"/>
-        </w:rPr>
-      </w:pPr>
-      <w:r>
-        <w:rPr>
-          <w:b/>
-          <w:sz w:val="24"/>
-          <w:szCs w:val="24"/>
-          <w:lang w:val="en-US"/>
-        </w:rPr>
-        <w:t>Database Management</w:t>
-      </w:r>
-      <w:r>
-        <w:rPr>
-          <w:sz w:val="24"/>
-          <w:szCs w:val="24"/>
-          <w:lang w:val="en-US"/>
-        </w:rPr>
-        <w:t>: MongoDB Atlas for cloud database services and MongoDB Compass for local database management and visualization.</w:t>
-      </w:r>
-    </w:p>
-    <w:p>
-      <w:pPr>
-        <w:pStyle w:val="NoSpacing"/>
-        <w:numPr>
-          <w:ilvl w:val="0"/>
-          <w:numId w:val="5"/>
-        </w:numPr>
-        <w:rPr>
-          <w:sz w:val="24"/>
-          <w:szCs w:val="24"/>
-          <w:lang w:val="en-US"/>
-        </w:rPr>
-      </w:pPr>
-      <w:r>
-        <w:rPr>
-          <w:b/>
-          <w:sz w:val="24"/>
-          <w:szCs w:val="24"/>
-          <w:lang w:val="en-US"/>
-        </w:rPr>
-        <w:t>Version Control</w:t>
-      </w:r>
-      <w:r>
-        <w:rPr>
-          <w:sz w:val="24"/>
-          <w:szCs w:val="24"/>
-          <w:lang w:val="en-US"/>
-        </w:rPr>
-        <w:t>: Git for version control, with GitHub or Bitbucket serving as remote repositories for source code management and collaboration.</w:t>
-      </w:r>
-    </w:p>
-    <w:p>
-      <w:pPr>
-        <w:pStyle w:val="NoSpacing"/>
-        <w:numPr>
-          <w:ilvl w:val="0"/>
-          <w:numId w:val="5"/>
-        </w:numPr>
-        <w:rPr>
-          <w:sz w:val="24"/>
-          <w:szCs w:val="24"/>
-          <w:lang w:val="en-US"/>
-        </w:rPr>
-      </w:pPr>
-      <w:r>
-        <w:rPr>
-          <w:b/>
-          <w:sz w:val="24"/>
-          <w:szCs w:val="24"/>
-          <w:lang w:val="en-US"/>
-        </w:rPr>
-        <w:t>API Testing and Development Tools</w:t>
-      </w:r>
-      <w:r>
-        <w:rPr>
-          <w:sz w:val="24"/>
-          <w:szCs w:val="24"/>
-          <w:lang w:val="en-US"/>
-        </w:rPr>
-        <w:t>: Postman or Swagger for designing, testing, and documenting APIs.</w:t>
-      </w:r>
-    </w:p>
-    <w:p>
-      <w:pPr>
-        <w:pStyle w:val="NoSpacing"/>
-        <w:numPr>
-          <w:ilvl w:val="0"/>
-          <w:numId w:val="5"/>
-        </w:numPr>
-        <w:rPr>
-          <w:sz w:val="24"/>
-          <w:szCs w:val="24"/>
-          <w:lang w:val="en-US"/>
-        </w:rPr>
-      </w:pPr>
-      <w:r>
-        <w:rPr>
-          <w:b/>
-          <w:sz w:val="24"/>
-          <w:szCs w:val="24"/>
-          <w:lang w:val="en-US"/>
-        </w:rPr>
-        <w:t>Containerization and Virtualization</w:t>
-      </w:r>
-      <w:r>
-        <w:rPr>
-          <w:sz w:val="24"/>
-          <w:szCs w:val="24"/>
-          <w:lang w:val="en-US"/>
-        </w:rPr>
-        <w:t>: Docker for creating, deploying, and running applications by using containers, ensuring consistency across multiple development and production environments.</w:t>
-      </w:r>
-    </w:p>
-    <w:p>
-      <w:pPr>
-        <w:pStyle w:val="NoSpacing"/>
-        <w:numPr>
-          <w:ilvl w:val="0"/>
-          <w:numId w:val="5"/>
-        </w:numPr>
-        <w:rPr>
-          <w:sz w:val="24"/>
-          <w:szCs w:val="24"/>
-          <w:lang w:val="en-US"/>
-        </w:rPr>
-      </w:pPr>
-      <w:r>
-        <w:rPr>
-          <w:b/>
-          <w:sz w:val="24"/>
-          <w:szCs w:val="24"/>
-          <w:lang w:val="en-US"/>
-        </w:rPr>
-        <w:t>Continuous Integration/Continuous Deployment (CI/CD)</w:t>
-      </w:r>
-      <w:r>
-        <w:rPr>
-          <w:sz w:val="24"/>
-          <w:szCs w:val="24"/>
-          <w:lang w:val="en-US"/>
-        </w:rPr>
-        <w:t xml:space="preserve">: Jenkins, GitHub Actions, or </w:t>
-      </w:r>
-      <w:proofErr w:type="spellStart"/>
-      <w:r>
-        <w:rPr>
-          <w:sz w:val="24"/>
-          <w:szCs w:val="24"/>
-          <w:lang w:val="en-US"/>
-        </w:rPr>
-        <w:t>CircleCI</w:t>
-      </w:r>
-      <w:proofErr w:type="spellEnd"/>
-      <w:r>
-        <w:rPr>
-          <w:sz w:val="24"/>
-          <w:szCs w:val="24"/>
-          <w:lang w:val="en-US"/>
-        </w:rPr>
-        <w:t xml:space="preserve"> to automate testing and deployment processes.</w:t>
-      </w:r>
-    </w:p>
-    <w:p>
-      <w:pPr>
-        <w:pStyle w:val="NoSpacing"/>
-        <w:numPr>
-          <w:ilvl w:val="0"/>
-          <w:numId w:val="5"/>
-        </w:numPr>
-        <w:rPr>
-          <w:sz w:val="24"/>
-          <w:szCs w:val="24"/>
-          <w:lang w:val="en-US"/>
-        </w:rPr>
-      </w:pPr>
-      <w:r>
-        <w:rPr>
-          <w:b/>
-          <w:sz w:val="24"/>
-          <w:szCs w:val="24"/>
-          <w:lang w:val="en-US"/>
-        </w:rPr>
-        <w:t>Payment Gateway Integration</w:t>
-      </w:r>
-      <w:r>
-        <w:rPr>
-          <w:sz w:val="24"/>
-          <w:szCs w:val="24"/>
-          <w:lang w:val="en-US"/>
-        </w:rPr>
-        <w:t>: Stripe API for handling secure payment processing.</w:t>
-      </w:r>
-    </w:p>
-    <w:p>
-      <w:pPr>
-        <w:pStyle w:val="NoSpacing"/>
-        <w:numPr>
-          <w:ilvl w:val="0"/>
-          <w:numId w:val="5"/>
-        </w:numPr>
-        <w:rPr>
-          <w:sz w:val="24"/>
-          <w:szCs w:val="24"/>
-          <w:lang w:val="en-US"/>
-        </w:rPr>
-      </w:pPr>
-      <w:r>
-        <w:rPr>
-          <w:b/>
-          <w:sz w:val="24"/>
-          <w:szCs w:val="24"/>
-          <w:lang w:val="en-US"/>
-        </w:rPr>
-        <w:t>Deployment and Monitoring</w:t>
-      </w:r>
-      <w:r>
-        <w:rPr>
-          <w:sz w:val="24"/>
-          <w:szCs w:val="24"/>
-          <w:lang w:val="en-US"/>
-        </w:rPr>
-        <w:t>:</w:t>
-      </w:r>
-      <w:r>
-        <w:rPr>
-          <w:sz w:val="24"/>
-          <w:szCs w:val="24"/>
-          <w:lang w:val="en-US"/>
-        </w:rPr>
-        <w:t xml:space="preserve"> </w:t>
-      </w:r>
-      <w:proofErr w:type="spellStart"/>
-      <w:r>
-        <w:rPr>
-          <w:sz w:val="24"/>
-          <w:szCs w:val="24"/>
-          <w:lang w:val="en-US"/>
-        </w:rPr>
-        <w:t>Vercel</w:t>
-      </w:r>
-      <w:proofErr w:type="spellEnd"/>
-      <w:r>
-        <w:rPr>
-          <w:sz w:val="24"/>
-          <w:szCs w:val="24"/>
-          <w:lang w:val="en-US"/>
-        </w:rPr>
-        <w:t xml:space="preserve"> for deployment, along with monitoring tools like Datadog or New Relic to oversee application performance and health in real-time.</w:t>
-      </w:r>
-    </w:p>
-    <w:p>
-      <w:pPr>
-        <w:pStyle w:val="NoSpacing"/>
-        <w:rPr>
-          <w:sz w:val="24"/>
-          <w:szCs w:val="24"/>
-          <w:lang w:val="en-US"/>
-        </w:rPr>
-      </w:pPr>
-    </w:p>
-    <w:p>
-      <w:pPr>
-        <w:pStyle w:val="NoSpacing"/>
-        <w:rPr>
-          <w:sz w:val="24"/>
-          <w:szCs w:val="24"/>
-          <w:lang w:val="en-US"/>
-        </w:rPr>
-      </w:pPr>
-      <w:r>
-        <w:rPr>
-          <w:sz w:val="24"/>
-          <w:szCs w:val="24"/>
-          <w:lang w:val="en-US"/>
-        </w:rPr>
-        <w:t>This combination of hardware and software provides a robust infrastructure capable of supporting the complex requirements of modern e-commerce application development, ensuring that the team can develop, test, and deploy efficiently and effectively.</w:t>
-      </w:r>
-    </w:p>
-    <w:p>
-      <w:pPr>
-        <w:pStyle w:val="NoSpacing"/>
-        <w:rPr>
-          <w:sz w:val="24"/>
-          <w:szCs w:val="24"/>
-          <w:lang w:val="en-US"/>
-        </w:rPr>
-      </w:pPr>
-    </w:p>
-    <w:p>
-      <w:pPr>
-        <w:pStyle w:val="NoSpacing"/>
-        <w:rPr>
-          <w:sz w:val="24"/>
-          <w:szCs w:val="24"/>
-          <w:lang w:val="en-US"/>
-        </w:rPr>
-      </w:pPr>
-    </w:p>
-    <w:p>
-      <w:pPr>
-        <w:pStyle w:val="NoSpacing"/>
-        <w:rPr>
-          <w:sz w:val="24"/>
-          <w:szCs w:val="24"/>
-          <w:lang w:val="en-US"/>
-        </w:rPr>
       </w:pPr>
     </w:p>
     <w:p>
@@ -2475,7 +2693,6 @@
     </w:p>
     <w:p>
       <w:pPr>
-        <w:ind w:left="720" w:hanging="720"/>
         <w:rPr>
           <w:rFonts w:ascii="Aptos Display" w:hAnsi="Aptos Display"/>
           <w:b/>
@@ -2489,6 +2706,7 @@
     </w:p>
     <w:p>
       <w:pPr>
+        <w:ind w:left="720" w:hanging="720"/>
         <w:rPr>
           <w:rFonts w:ascii="Aptos Display" w:hAnsi="Aptos Display"/>
           <w:b/>
@@ -2499,10 +2717,7 @@
           <w:lang w:val="en-US"/>
         </w:rPr>
       </w:pPr>
-    </w:p>
-    <w:p>
-      <w:pPr>
-        <w:ind w:left="720" w:hanging="720"/>
+      <w:r>
         <w:rPr>
           <w:rFonts w:ascii="Aptos Display" w:hAnsi="Aptos Display"/>
           <w:b/>
@@ -2512,8 +2727,562 @@
           <w:u w:val="single"/>
           <w:lang w:val="en-US"/>
         </w:rPr>
-      </w:pPr>
-      <w:r>
+        <w:lastRenderedPageBreak/>
+        <w:t>MAJOR FEATURES!</w:t>
+      </w:r>
+    </w:p>
+    <w:p>
+      <w:pPr>
+        <w:pStyle w:val="NoSpacing"/>
+        <w:numPr>
+          <w:ilvl w:val="0"/>
+          <w:numId w:val="11"/>
+        </w:numPr>
+        <w:rPr>
+          <w:rFonts w:ascii="Calibri" w:hAnsi="Calibri" w:cs="Calibri"/>
+          <w:sz w:val="24"/>
+          <w:szCs w:val="28"/>
+          <w:lang w:val="en-US"/>
+        </w:rPr>
+      </w:pPr>
+      <w:r>
+        <w:rPr>
+          <w:rFonts w:ascii="Calibri" w:hAnsi="Calibri" w:cs="Calibri"/>
+          <w:b/>
+          <w:bCs/>
+          <w:sz w:val="24"/>
+          <w:szCs w:val="28"/>
+          <w:lang w:val="en-US"/>
+        </w:rPr>
+        <w:t>User Authentication</w:t>
+      </w:r>
+      <w:r>
+        <w:rPr>
+          <w:rFonts w:ascii="Calibri" w:hAnsi="Calibri" w:cs="Calibri"/>
+          <w:sz w:val="24"/>
+          <w:szCs w:val="28"/>
+          <w:lang w:val="en-US"/>
+        </w:rPr>
+        <w:t>: We've implemented secure user authentication using JWT (JSON Web Tokens) and Passport.js, ensuring that only authorized users can access the platform. This not only protects user data but also enhances trust in the system.</w:t>
+      </w:r>
+    </w:p>
+    <w:p>
+      <w:pPr>
+        <w:pStyle w:val="NoSpacing"/>
+        <w:rPr>
+          <w:rFonts w:ascii="Calibri" w:hAnsi="Calibri" w:cs="Calibri"/>
+          <w:sz w:val="24"/>
+          <w:szCs w:val="28"/>
+          <w:lang w:val="en-US"/>
+        </w:rPr>
+      </w:pPr>
+    </w:p>
+    <w:p>
+      <w:pPr>
+        <w:pStyle w:val="NoSpacing"/>
+        <w:numPr>
+          <w:ilvl w:val="0"/>
+          <w:numId w:val="11"/>
+        </w:numPr>
+        <w:rPr>
+          <w:rFonts w:ascii="Calibri" w:hAnsi="Calibri" w:cs="Calibri"/>
+          <w:sz w:val="24"/>
+          <w:szCs w:val="28"/>
+          <w:lang w:val="en-US"/>
+        </w:rPr>
+      </w:pPr>
+      <w:r>
+        <w:rPr>
+          <w:rFonts w:ascii="Calibri" w:hAnsi="Calibri" w:cs="Calibri"/>
+          <w:b/>
+          <w:bCs/>
+          <w:sz w:val="24"/>
+          <w:szCs w:val="28"/>
+          <w:lang w:val="en-US"/>
+        </w:rPr>
+        <w:t>Product Management</w:t>
+      </w:r>
+      <w:r>
+        <w:rPr>
+          <w:rFonts w:ascii="Calibri" w:hAnsi="Calibri" w:cs="Calibri"/>
+          <w:sz w:val="24"/>
+          <w:szCs w:val="28"/>
+          <w:lang w:val="en-US"/>
+        </w:rPr>
+        <w:t>: Within the admin panel, we've developed robust product management functionalities. This allows for efficient addition, editing, and deletion of products, including details such as name, description, price, and inventory status.</w:t>
+      </w:r>
+    </w:p>
+    <w:p>
+      <w:pPr>
+        <w:pStyle w:val="NoSpacing"/>
+        <w:rPr>
+          <w:rFonts w:ascii="Calibri" w:hAnsi="Calibri" w:cs="Calibri"/>
+          <w:sz w:val="24"/>
+          <w:szCs w:val="28"/>
+          <w:lang w:val="en-US"/>
+        </w:rPr>
+      </w:pPr>
+    </w:p>
+    <w:p>
+      <w:pPr>
+        <w:pStyle w:val="NoSpacing"/>
+        <w:numPr>
+          <w:ilvl w:val="0"/>
+          <w:numId w:val="11"/>
+        </w:numPr>
+        <w:rPr>
+          <w:rFonts w:ascii="Calibri" w:hAnsi="Calibri" w:cs="Calibri"/>
+          <w:sz w:val="24"/>
+          <w:szCs w:val="28"/>
+          <w:lang w:val="en-US"/>
+        </w:rPr>
+      </w:pPr>
+      <w:r>
+        <w:rPr>
+          <w:rFonts w:ascii="Calibri" w:hAnsi="Calibri" w:cs="Calibri"/>
+          <w:b/>
+          <w:bCs/>
+          <w:sz w:val="24"/>
+          <w:szCs w:val="28"/>
+          <w:lang w:val="en-US"/>
+        </w:rPr>
+        <w:t>Order Management</w:t>
+      </w:r>
+      <w:r>
+        <w:rPr>
+          <w:rFonts w:ascii="Calibri" w:hAnsi="Calibri" w:cs="Calibri"/>
+          <w:sz w:val="24"/>
+          <w:szCs w:val="28"/>
+          <w:lang w:val="en-US"/>
+        </w:rPr>
+        <w:t>: Seamless order management is a priority for both users and administrators. Users can easily place orders, track order statuses, and view order history. Administrators, on the other hand, have tools at their disposal to manage orders, update statuses, and handle customer inquiries effectively.</w:t>
+      </w:r>
+    </w:p>
+    <w:p>
+      <w:pPr>
+        <w:pStyle w:val="NoSpacing"/>
+        <w:rPr>
+          <w:rFonts w:ascii="Calibri" w:hAnsi="Calibri" w:cs="Calibri"/>
+          <w:sz w:val="24"/>
+          <w:szCs w:val="28"/>
+          <w:lang w:val="en-US"/>
+        </w:rPr>
+      </w:pPr>
+    </w:p>
+    <w:p>
+      <w:pPr>
+        <w:pStyle w:val="NoSpacing"/>
+        <w:numPr>
+          <w:ilvl w:val="0"/>
+          <w:numId w:val="11"/>
+        </w:numPr>
+        <w:rPr>
+          <w:rFonts w:ascii="Calibri" w:hAnsi="Calibri" w:cs="Calibri"/>
+          <w:sz w:val="24"/>
+          <w:szCs w:val="28"/>
+          <w:lang w:val="en-US"/>
+        </w:rPr>
+      </w:pPr>
+      <w:r>
+        <w:rPr>
+          <w:rFonts w:ascii="Calibri" w:hAnsi="Calibri" w:cs="Calibri"/>
+          <w:b/>
+          <w:bCs/>
+          <w:sz w:val="24"/>
+          <w:szCs w:val="28"/>
+          <w:lang w:val="en-US"/>
+        </w:rPr>
+        <w:t>Inventory Management</w:t>
+      </w:r>
+      <w:r>
+        <w:rPr>
+          <w:rFonts w:ascii="Calibri" w:hAnsi="Calibri" w:cs="Calibri"/>
+          <w:sz w:val="24"/>
+          <w:szCs w:val="28"/>
+          <w:lang w:val="en-US"/>
+        </w:rPr>
+        <w:t>: As part of the admin panel, we've provided tools for monitoring and managing inventory levels. This includes receiving notifications for low stock and updating product availability in real-time, ensuring smooth operations and preventing stockouts.</w:t>
+      </w:r>
+    </w:p>
+    <w:p>
+      <w:pPr>
+        <w:pStyle w:val="NoSpacing"/>
+        <w:rPr>
+          <w:rFonts w:ascii="Calibri" w:hAnsi="Calibri" w:cs="Calibri"/>
+          <w:sz w:val="24"/>
+          <w:szCs w:val="28"/>
+          <w:lang w:val="en-US"/>
+        </w:rPr>
+      </w:pPr>
+    </w:p>
+    <w:p>
+      <w:pPr>
+        <w:pStyle w:val="NoSpacing"/>
+        <w:numPr>
+          <w:ilvl w:val="0"/>
+          <w:numId w:val="11"/>
+        </w:numPr>
+        <w:rPr>
+          <w:rFonts w:ascii="Calibri" w:hAnsi="Calibri" w:cs="Calibri"/>
+          <w:sz w:val="24"/>
+          <w:szCs w:val="28"/>
+          <w:lang w:val="en-US"/>
+        </w:rPr>
+      </w:pPr>
+      <w:r>
+        <w:rPr>
+          <w:rFonts w:ascii="Calibri" w:hAnsi="Calibri" w:cs="Calibri"/>
+          <w:b/>
+          <w:bCs/>
+          <w:sz w:val="24"/>
+          <w:szCs w:val="28"/>
+          <w:lang w:val="en-US"/>
+        </w:rPr>
+        <w:t>Payment Processing</w:t>
+      </w:r>
+      <w:r>
+        <w:rPr>
+          <w:rFonts w:ascii="Calibri" w:hAnsi="Calibri" w:cs="Calibri"/>
+          <w:sz w:val="24"/>
+          <w:szCs w:val="28"/>
+          <w:lang w:val="en-US"/>
+        </w:rPr>
+        <w:t xml:space="preserve">: We've integrated </w:t>
+      </w:r>
+      <w:proofErr w:type="spellStart"/>
+      <w:r>
+        <w:rPr>
+          <w:rFonts w:ascii="Calibri" w:hAnsi="Calibri" w:cs="Calibri"/>
+          <w:sz w:val="24"/>
+          <w:szCs w:val="28"/>
+          <w:lang w:val="en-US"/>
+        </w:rPr>
+        <w:t>SquareUp</w:t>
+      </w:r>
+      <w:proofErr w:type="spellEnd"/>
+      <w:r>
+        <w:rPr>
+          <w:rFonts w:ascii="Calibri" w:hAnsi="Calibri" w:cs="Calibri"/>
+          <w:sz w:val="24"/>
+          <w:szCs w:val="28"/>
+          <w:lang w:val="en-US"/>
+        </w:rPr>
+        <w:t xml:space="preserve"> as the payment gateway to facilitate secure and efficient payment processing. This supports various payment methods such as credit/debit cards, mobile wallets, and online payments, ensuring a seamless checkout experience for users.</w:t>
+      </w:r>
+    </w:p>
+    <w:p>
+      <w:pPr>
+        <w:pStyle w:val="NoSpacing"/>
+        <w:rPr>
+          <w:rFonts w:ascii="Calibri" w:hAnsi="Calibri" w:cs="Calibri"/>
+          <w:sz w:val="24"/>
+          <w:szCs w:val="28"/>
+          <w:lang w:val="en-US"/>
+        </w:rPr>
+      </w:pPr>
+    </w:p>
+    <w:p>
+      <w:pPr>
+        <w:pStyle w:val="NoSpacing"/>
+        <w:numPr>
+          <w:ilvl w:val="0"/>
+          <w:numId w:val="11"/>
+        </w:numPr>
+        <w:rPr>
+          <w:rFonts w:ascii="Calibri" w:hAnsi="Calibri" w:cs="Calibri"/>
+          <w:sz w:val="24"/>
+          <w:szCs w:val="28"/>
+          <w:lang w:val="en-US"/>
+        </w:rPr>
+      </w:pPr>
+      <w:r>
+        <w:rPr>
+          <w:rFonts w:ascii="Calibri" w:hAnsi="Calibri" w:cs="Calibri"/>
+          <w:b/>
+          <w:bCs/>
+          <w:sz w:val="24"/>
+          <w:szCs w:val="28"/>
+          <w:lang w:val="en-US"/>
+        </w:rPr>
+        <w:t>Email Notifications</w:t>
+      </w:r>
+      <w:r>
+        <w:rPr>
+          <w:rFonts w:ascii="Calibri" w:hAnsi="Calibri" w:cs="Calibri"/>
+          <w:sz w:val="24"/>
+          <w:szCs w:val="28"/>
+          <w:lang w:val="en-US"/>
+        </w:rPr>
+        <w:t xml:space="preserve">: To keep users informed throughout their shopping journey, we've implemented </w:t>
+      </w:r>
+      <w:proofErr w:type="spellStart"/>
+      <w:r>
+        <w:rPr>
+          <w:rFonts w:ascii="Calibri" w:hAnsi="Calibri" w:cs="Calibri"/>
+          <w:sz w:val="24"/>
+          <w:szCs w:val="28"/>
+          <w:lang w:val="en-US"/>
+        </w:rPr>
+        <w:t>N</w:t>
+      </w:r>
+      <w:r>
+        <w:rPr>
+          <w:rFonts w:ascii="Calibri" w:hAnsi="Calibri" w:cs="Calibri"/>
+          <w:sz w:val="24"/>
+          <w:szCs w:val="28"/>
+          <w:lang w:val="en-US"/>
+        </w:rPr>
+        <w:t>odemailer</w:t>
+      </w:r>
+      <w:proofErr w:type="spellEnd"/>
+      <w:r>
+        <w:rPr>
+          <w:rFonts w:ascii="Calibri" w:hAnsi="Calibri" w:cs="Calibri"/>
+          <w:sz w:val="24"/>
+          <w:szCs w:val="28"/>
+          <w:lang w:val="en-US"/>
+        </w:rPr>
+        <w:t xml:space="preserve"> for automated email notifications. This includes order confirmations, shipping updates, password resets</w:t>
+      </w:r>
+      <w:r>
+        <w:rPr>
+          <w:rFonts w:ascii="Calibri" w:hAnsi="Calibri" w:cs="Calibri"/>
+          <w:sz w:val="24"/>
+          <w:szCs w:val="28"/>
+          <w:lang w:val="en-US"/>
+        </w:rPr>
+        <w:t xml:space="preserve"> etc.</w:t>
+      </w:r>
+    </w:p>
+    <w:p>
+      <w:pPr>
+        <w:pStyle w:val="NoSpacing"/>
+        <w:rPr>
+          <w:rFonts w:ascii="Calibri" w:hAnsi="Calibri" w:cs="Calibri"/>
+          <w:sz w:val="24"/>
+          <w:szCs w:val="28"/>
+          <w:lang w:val="en-US"/>
+        </w:rPr>
+      </w:pPr>
+    </w:p>
+    <w:p>
+      <w:pPr>
+        <w:pStyle w:val="NoSpacing"/>
+        <w:numPr>
+          <w:ilvl w:val="0"/>
+          <w:numId w:val="11"/>
+        </w:numPr>
+        <w:rPr>
+          <w:rFonts w:ascii="Calibri" w:hAnsi="Calibri" w:cs="Calibri"/>
+          <w:sz w:val="24"/>
+          <w:szCs w:val="28"/>
+          <w:lang w:val="en-US"/>
+        </w:rPr>
+      </w:pPr>
+      <w:r>
+        <w:rPr>
+          <w:rFonts w:ascii="Calibri" w:hAnsi="Calibri" w:cs="Calibri"/>
+          <w:b/>
+          <w:bCs/>
+          <w:sz w:val="24"/>
+          <w:szCs w:val="28"/>
+          <w:lang w:val="en-US"/>
+        </w:rPr>
+        <w:t>Cart Functionality</w:t>
+      </w:r>
+      <w:r>
+        <w:rPr>
+          <w:rFonts w:ascii="Calibri" w:hAnsi="Calibri" w:cs="Calibri"/>
+          <w:sz w:val="24"/>
+          <w:szCs w:val="28"/>
+          <w:lang w:val="en-US"/>
+        </w:rPr>
+        <w:t>: Users can easily add products to their shopping cart, review items, adjust quantities, and proceed to checkout seamlessly. This provides a convenient and intuitive shopping experience, enhancing user satisfaction and retention.</w:t>
+      </w:r>
+    </w:p>
+    <w:p>
+      <w:pPr>
+        <w:pStyle w:val="NoSpacing"/>
+        <w:rPr>
+          <w:rFonts w:ascii="Calibri" w:hAnsi="Calibri" w:cs="Calibri"/>
+          <w:sz w:val="24"/>
+          <w:szCs w:val="28"/>
+          <w:lang w:val="en-US"/>
+        </w:rPr>
+      </w:pPr>
+    </w:p>
+    <w:p>
+      <w:pPr>
+        <w:pStyle w:val="NoSpacing"/>
+        <w:numPr>
+          <w:ilvl w:val="0"/>
+          <w:numId w:val="11"/>
+        </w:numPr>
+        <w:rPr>
+          <w:rFonts w:ascii="Calibri" w:hAnsi="Calibri" w:cs="Calibri"/>
+          <w:sz w:val="24"/>
+          <w:szCs w:val="28"/>
+          <w:lang w:val="en-US"/>
+        </w:rPr>
+      </w:pPr>
+      <w:r>
+        <w:rPr>
+          <w:rFonts w:ascii="Calibri" w:hAnsi="Calibri" w:cs="Calibri"/>
+          <w:b/>
+          <w:bCs/>
+          <w:sz w:val="24"/>
+          <w:szCs w:val="28"/>
+          <w:lang w:val="en-US"/>
+        </w:rPr>
+        <w:t>Responsive Design</w:t>
+      </w:r>
+      <w:r>
+        <w:rPr>
+          <w:rFonts w:ascii="Calibri" w:hAnsi="Calibri" w:cs="Calibri"/>
+          <w:sz w:val="24"/>
+          <w:szCs w:val="28"/>
+          <w:lang w:val="en-US"/>
+        </w:rPr>
+        <w:t>: We've ensured that the frontend user interface, built with React and Redux, is responsive and optimized for various devices and screen sizes. This guarantees a seamless and consistent user experience across desktops, tablets, and smartphones.</w:t>
+      </w:r>
+    </w:p>
+    <w:p>
+      <w:pPr>
+        <w:pStyle w:val="NoSpacing"/>
+        <w:rPr>
+          <w:rFonts w:ascii="Calibri" w:hAnsi="Calibri" w:cs="Calibri"/>
+          <w:sz w:val="24"/>
+          <w:szCs w:val="28"/>
+          <w:lang w:val="en-US"/>
+        </w:rPr>
+      </w:pPr>
+    </w:p>
+    <w:p>
+      <w:pPr>
+        <w:pStyle w:val="NoSpacing"/>
+        <w:numPr>
+          <w:ilvl w:val="0"/>
+          <w:numId w:val="11"/>
+        </w:numPr>
+        <w:rPr>
+          <w:rFonts w:ascii="Calibri" w:hAnsi="Calibri" w:cs="Calibri"/>
+          <w:sz w:val="24"/>
+          <w:szCs w:val="28"/>
+          <w:lang w:val="en-US"/>
+        </w:rPr>
+      </w:pPr>
+      <w:r>
+        <w:rPr>
+          <w:rFonts w:ascii="Calibri" w:hAnsi="Calibri" w:cs="Calibri"/>
+          <w:b/>
+          <w:bCs/>
+          <w:sz w:val="24"/>
+          <w:szCs w:val="28"/>
+          <w:lang w:val="en-US"/>
+        </w:rPr>
+        <w:t>Security Measures</w:t>
+      </w:r>
+      <w:r>
+        <w:rPr>
+          <w:rFonts w:ascii="Calibri" w:hAnsi="Calibri" w:cs="Calibri"/>
+          <w:sz w:val="24"/>
+          <w:szCs w:val="28"/>
+          <w:lang w:val="en-US"/>
+        </w:rPr>
+        <w:t>: Throughout the development process, we've implemented robust security measures. This includes data encryption, HTTPS protocol, input validation, and rate limiting, safeguarding sensitive information and protecting against potential threats.</w:t>
+      </w:r>
+    </w:p>
+    <w:p>
+      <w:pPr>
+        <w:pStyle w:val="NoSpacing"/>
+        <w:rPr>
+          <w:rFonts w:ascii="Calibri" w:hAnsi="Calibri" w:cs="Calibri"/>
+          <w:sz w:val="24"/>
+          <w:szCs w:val="28"/>
+          <w:lang w:val="en-US"/>
+        </w:rPr>
+      </w:pPr>
+    </w:p>
+    <w:p>
+      <w:pPr>
+        <w:pStyle w:val="NoSpacing"/>
+        <w:numPr>
+          <w:ilvl w:val="0"/>
+          <w:numId w:val="11"/>
+        </w:numPr>
+        <w:rPr>
+          <w:rFonts w:ascii="Calibri" w:hAnsi="Calibri" w:cs="Calibri"/>
+          <w:sz w:val="24"/>
+          <w:szCs w:val="28"/>
+          <w:lang w:val="en-US"/>
+        </w:rPr>
+      </w:pPr>
+      <w:r>
+        <w:rPr>
+          <w:rFonts w:ascii="Calibri" w:hAnsi="Calibri" w:cs="Calibri"/>
+          <w:b/>
+          <w:sz w:val="24"/>
+          <w:szCs w:val="28"/>
+          <w:lang w:val="en-US"/>
+        </w:rPr>
+        <w:t>Scalability and Deployment</w:t>
+      </w:r>
+      <w:r>
+        <w:rPr>
+          <w:rFonts w:ascii="Calibri" w:hAnsi="Calibri" w:cs="Calibri"/>
+          <w:sz w:val="24"/>
+          <w:szCs w:val="28"/>
+          <w:lang w:val="en-US"/>
+        </w:rPr>
+        <w:t xml:space="preserve">: Utilizing MongoDB Atlas for cloud-based database hosting and </w:t>
+      </w:r>
+      <w:proofErr w:type="spellStart"/>
+      <w:r>
+        <w:rPr>
+          <w:rFonts w:ascii="Calibri" w:hAnsi="Calibri" w:cs="Calibri"/>
+          <w:sz w:val="24"/>
+          <w:szCs w:val="28"/>
+          <w:lang w:val="en-US"/>
+        </w:rPr>
+        <w:t>Vercel</w:t>
+      </w:r>
+      <w:proofErr w:type="spellEnd"/>
+      <w:r>
+        <w:rPr>
+          <w:rFonts w:ascii="Calibri" w:hAnsi="Calibri" w:cs="Calibri"/>
+          <w:sz w:val="24"/>
+          <w:szCs w:val="28"/>
+          <w:lang w:val="en-US"/>
+        </w:rPr>
+        <w:t xml:space="preserve"> for seamless deployment, we've ensured scalability and reliability of the application while minimizing downtime and maintenance efforts. This allows for smooth scaling as the platform grows and evolves.</w:t>
+      </w:r>
+    </w:p>
+    <w:p>
+      <w:pPr>
+        <w:pStyle w:val="NoSpacing"/>
+        <w:rPr>
+          <w:rFonts w:ascii="Calibri" w:hAnsi="Calibri" w:cs="Calibri"/>
+          <w:b/>
+          <w:bCs/>
+          <w:sz w:val="24"/>
+          <w:szCs w:val="28"/>
+          <w:lang w:val="en-US"/>
+        </w:rPr>
+      </w:pPr>
+    </w:p>
+    <w:p>
+      <w:pPr>
+        <w:pStyle w:val="NoSpacing"/>
+        <w:rPr>
+          <w:sz w:val="24"/>
+          <w:szCs w:val="24"/>
+          <w:lang w:val="en-US"/>
+        </w:rPr>
+      </w:pPr>
+    </w:p>
+    <w:p>
+      <w:pPr>
+        <w:ind w:left="720" w:hanging="720"/>
         <w:rPr>
           <w:rFonts w:ascii="Aptos Display" w:hAnsi="Aptos Display"/>
           <w:b/>
@@ -2523,591 +3292,32 @@
           <w:u w:val="single"/>
           <w:lang w:val="en-US"/>
         </w:rPr>
-        <w:lastRenderedPageBreak/>
-        <w:t>MAJOR FEATURES!</w:t>
-      </w:r>
-    </w:p>
-    <w:p>
-      <w:pPr>
-        <w:pStyle w:val="NoSpacing"/>
-        <w:numPr>
-          <w:ilvl w:val="0"/>
-          <w:numId w:val="6"/>
-        </w:numPr>
-        <w:rPr>
-          <w:rFonts w:ascii="Calibri" w:hAnsi="Calibri" w:cs="Calibri"/>
-          <w:bCs/>
-          <w:sz w:val="24"/>
-          <w:szCs w:val="28"/>
-          <w:lang w:val="en-US"/>
-        </w:rPr>
-      </w:pPr>
-      <w:r>
-        <w:rPr>
-          <w:rFonts w:ascii="Calibri" w:hAnsi="Calibri" w:cs="Calibri"/>
-          <w:b/>
-          <w:bCs/>
-          <w:sz w:val="24"/>
-          <w:szCs w:val="28"/>
-          <w:lang w:val="en-US"/>
-        </w:rPr>
-        <w:t>Payment Gateway</w:t>
-      </w:r>
-      <w:r>
-        <w:rPr>
-          <w:rFonts w:ascii="Calibri" w:hAnsi="Calibri" w:cs="Calibri"/>
-          <w:bCs/>
-          <w:sz w:val="24"/>
-          <w:szCs w:val="28"/>
-          <w:lang w:val="en-US"/>
-        </w:rPr>
-        <w:t xml:space="preserve">: </w:t>
-      </w:r>
-      <w:proofErr w:type="spellStart"/>
-      <w:r>
-        <w:rPr>
-          <w:rFonts w:ascii="Calibri" w:hAnsi="Calibri" w:cs="Calibri"/>
-          <w:bCs/>
-          <w:sz w:val="24"/>
-          <w:szCs w:val="28"/>
-          <w:lang w:val="en-US"/>
-        </w:rPr>
-        <w:t>Vendr</w:t>
-      </w:r>
-      <w:proofErr w:type="spellEnd"/>
-      <w:r>
-        <w:rPr>
-          <w:rFonts w:ascii="Calibri" w:hAnsi="Calibri" w:cs="Calibri"/>
-          <w:bCs/>
-          <w:sz w:val="24"/>
-          <w:szCs w:val="28"/>
-          <w:lang w:val="en-US"/>
-        </w:rPr>
-        <w:t xml:space="preserve"> integrates a sophisticated Payment Gateway that ensures a smooth, secure, and efficient transaction process. This feature is crucial for building trust, as it safeguards sensitive financial information with advanced encryption protocols and complies with PCI DSS standards. This gateway supports multiple payment methods, including credit cards, digital wallets, and online banking, providing flexibility and convenience to users across various geographies.</w:t>
-      </w:r>
-    </w:p>
-    <w:p>
-      <w:pPr>
-        <w:pStyle w:val="NoSpacing"/>
-        <w:rPr>
-          <w:rFonts w:ascii="Calibri" w:hAnsi="Calibri" w:cs="Calibri"/>
-          <w:bCs/>
-          <w:sz w:val="24"/>
-          <w:szCs w:val="28"/>
-          <w:lang w:val="en-US"/>
-        </w:rPr>
-      </w:pPr>
-    </w:p>
-    <w:p>
-      <w:pPr>
-        <w:pStyle w:val="NoSpacing"/>
-        <w:numPr>
-          <w:ilvl w:val="0"/>
-          <w:numId w:val="6"/>
-        </w:numPr>
-        <w:rPr>
-          <w:rFonts w:ascii="Calibri" w:hAnsi="Calibri" w:cs="Calibri"/>
-          <w:bCs/>
-          <w:sz w:val="24"/>
-          <w:szCs w:val="28"/>
-          <w:lang w:val="en-US"/>
-        </w:rPr>
-      </w:pPr>
-      <w:r>
-        <w:rPr>
-          <w:rFonts w:ascii="Calibri" w:hAnsi="Calibri" w:cs="Calibri"/>
-          <w:b/>
-          <w:bCs/>
-          <w:sz w:val="24"/>
-          <w:szCs w:val="28"/>
-          <w:lang w:val="en-US"/>
-        </w:rPr>
-        <w:t>Admin Panel</w:t>
-      </w:r>
-      <w:r>
-        <w:rPr>
-          <w:rFonts w:ascii="Calibri" w:hAnsi="Calibri" w:cs="Calibri"/>
-          <w:bCs/>
-          <w:sz w:val="24"/>
-          <w:szCs w:val="28"/>
-          <w:lang w:val="en-US"/>
-        </w:rPr>
-        <w:t xml:space="preserve">: The Admin Panel in </w:t>
-      </w:r>
-      <w:proofErr w:type="spellStart"/>
-      <w:r>
-        <w:rPr>
-          <w:rFonts w:ascii="Calibri" w:hAnsi="Calibri" w:cs="Calibri"/>
-          <w:bCs/>
-          <w:sz w:val="24"/>
-          <w:szCs w:val="28"/>
-          <w:lang w:val="en-US"/>
-        </w:rPr>
-        <w:t>Vendr</w:t>
-      </w:r>
-      <w:proofErr w:type="spellEnd"/>
-      <w:r>
-        <w:rPr>
-          <w:rFonts w:ascii="Calibri" w:hAnsi="Calibri" w:cs="Calibri"/>
-          <w:bCs/>
-          <w:sz w:val="24"/>
-          <w:szCs w:val="28"/>
-          <w:lang w:val="en-US"/>
-        </w:rPr>
-        <w:t xml:space="preserve"> is designed to be a powerful backend interface that allows administrators comprehensive control over the e-commerce platform. From this panel, admins can manage product listings, view and process orders, handle customer information, and generate insightful reports. This centralized dashboard is intuitive, facilitating quick navigation and efficient management tasks that enhance operational productivity and decision-making.</w:t>
-      </w:r>
-    </w:p>
-    <w:p>
-      <w:pPr>
-        <w:pStyle w:val="NoSpacing"/>
-        <w:rPr>
-          <w:rFonts w:ascii="Calibri" w:hAnsi="Calibri" w:cs="Calibri"/>
-          <w:bCs/>
-          <w:sz w:val="24"/>
-          <w:szCs w:val="28"/>
-          <w:lang w:val="en-US"/>
-        </w:rPr>
-      </w:pPr>
-    </w:p>
-    <w:p>
-      <w:pPr>
-        <w:pStyle w:val="NoSpacing"/>
-        <w:numPr>
-          <w:ilvl w:val="0"/>
-          <w:numId w:val="6"/>
-        </w:numPr>
-        <w:rPr>
-          <w:rFonts w:ascii="Calibri" w:hAnsi="Calibri" w:cs="Calibri"/>
-          <w:bCs/>
-          <w:sz w:val="24"/>
-          <w:szCs w:val="28"/>
-          <w:lang w:val="en-US"/>
-        </w:rPr>
-      </w:pPr>
-      <w:r>
-        <w:rPr>
-          <w:rFonts w:ascii="Calibri" w:hAnsi="Calibri" w:cs="Calibri"/>
-          <w:b/>
-          <w:bCs/>
-          <w:sz w:val="24"/>
-          <w:szCs w:val="28"/>
-          <w:lang w:val="en-US"/>
-        </w:rPr>
-        <w:t>Login and Signup</w:t>
-      </w:r>
-      <w:r>
-        <w:rPr>
-          <w:rFonts w:ascii="Calibri" w:hAnsi="Calibri" w:cs="Calibri"/>
-          <w:bCs/>
-          <w:sz w:val="24"/>
-          <w:szCs w:val="28"/>
-          <w:lang w:val="en-US"/>
-        </w:rPr>
-        <w:t xml:space="preserve">: </w:t>
-      </w:r>
-      <w:proofErr w:type="spellStart"/>
-      <w:r>
-        <w:rPr>
-          <w:rFonts w:ascii="Calibri" w:hAnsi="Calibri" w:cs="Calibri"/>
-          <w:bCs/>
-          <w:sz w:val="24"/>
-          <w:szCs w:val="28"/>
-          <w:lang w:val="en-US"/>
-        </w:rPr>
-        <w:t>Vendr's</w:t>
-      </w:r>
-      <w:proofErr w:type="spellEnd"/>
-      <w:r>
-        <w:rPr>
-          <w:rFonts w:ascii="Calibri" w:hAnsi="Calibri" w:cs="Calibri"/>
-          <w:bCs/>
-          <w:sz w:val="24"/>
-          <w:szCs w:val="28"/>
-          <w:lang w:val="en-US"/>
-        </w:rPr>
-        <w:t xml:space="preserve"> Login and Signup feature is crafted to provide a seamless entry point for new and returning users, enhancing user engagement and retention. This module supports standard authentication practices, including email/password and social media logins, ensuring a straightforward yet secure access pathway. User profiles are managed efficiently to personalize the shopping experience and simplify order tracking and management.</w:t>
-      </w:r>
-    </w:p>
-    <w:p>
-      <w:pPr>
-        <w:pStyle w:val="NoSpacing"/>
-        <w:rPr>
-          <w:rFonts w:ascii="Calibri" w:hAnsi="Calibri" w:cs="Calibri"/>
-          <w:bCs/>
-          <w:sz w:val="28"/>
-          <w:szCs w:val="28"/>
-          <w:lang w:val="en-US"/>
-        </w:rPr>
-      </w:pPr>
-    </w:p>
-    <w:p>
-      <w:pPr>
-        <w:pStyle w:val="NoSpacing"/>
-        <w:numPr>
-          <w:ilvl w:val="0"/>
-          <w:numId w:val="6"/>
-        </w:numPr>
-        <w:rPr>
-          <w:rFonts w:ascii="Calibri" w:hAnsi="Calibri" w:cs="Calibri"/>
-          <w:bCs/>
-          <w:sz w:val="24"/>
-          <w:szCs w:val="28"/>
-          <w:lang w:val="en-US"/>
-        </w:rPr>
-      </w:pPr>
-      <w:r>
-        <w:rPr>
-          <w:rFonts w:ascii="Calibri" w:hAnsi="Calibri" w:cs="Calibri"/>
-          <w:b/>
-          <w:bCs/>
-          <w:sz w:val="24"/>
-          <w:szCs w:val="28"/>
-          <w:lang w:val="en-US"/>
-        </w:rPr>
-        <w:t>Inventory Management</w:t>
-      </w:r>
-      <w:r>
-        <w:rPr>
-          <w:rFonts w:ascii="Calibri" w:hAnsi="Calibri" w:cs="Calibri"/>
-          <w:bCs/>
-          <w:sz w:val="24"/>
-          <w:szCs w:val="28"/>
-          <w:lang w:val="en-US"/>
-        </w:rPr>
-        <w:t xml:space="preserve">: Effective Inventory Management is central to </w:t>
-      </w:r>
-      <w:proofErr w:type="spellStart"/>
-      <w:r>
-        <w:rPr>
-          <w:rFonts w:ascii="Calibri" w:hAnsi="Calibri" w:cs="Calibri"/>
-          <w:bCs/>
-          <w:sz w:val="24"/>
-          <w:szCs w:val="28"/>
-          <w:lang w:val="en-US"/>
-        </w:rPr>
-        <w:t>Vendr</w:t>
-      </w:r>
-      <w:proofErr w:type="spellEnd"/>
-      <w:r>
-        <w:rPr>
-          <w:rFonts w:ascii="Calibri" w:hAnsi="Calibri" w:cs="Calibri"/>
-          <w:bCs/>
-          <w:sz w:val="24"/>
-          <w:szCs w:val="28"/>
-          <w:lang w:val="en-US"/>
-        </w:rPr>
-        <w:t>, enabling sellers to track stock levels, update product details, and analyze sales patterns efficiently. This feature supports real-time updates and automatic alerts when stock levels are low, preventing stockouts and ensuring continuous product availability. It also includes tools for batch management and expiration tracking, which are essential for managing diverse and extensive product portfolios.</w:t>
-      </w:r>
-    </w:p>
-    <w:p>
-      <w:pPr>
-        <w:pStyle w:val="NoSpacing"/>
-        <w:rPr>
-          <w:rFonts w:ascii="Calibri" w:hAnsi="Calibri" w:cs="Calibri"/>
-          <w:bCs/>
-          <w:sz w:val="24"/>
-          <w:szCs w:val="28"/>
-          <w:lang w:val="en-US"/>
-        </w:rPr>
-      </w:pPr>
-    </w:p>
-    <w:p>
-      <w:pPr>
-        <w:pStyle w:val="NoSpacing"/>
-        <w:numPr>
-          <w:ilvl w:val="0"/>
-          <w:numId w:val="6"/>
-        </w:numPr>
-        <w:rPr>
-          <w:rFonts w:ascii="Calibri" w:hAnsi="Calibri" w:cs="Calibri"/>
-          <w:bCs/>
-          <w:sz w:val="24"/>
-          <w:szCs w:val="28"/>
-          <w:lang w:val="en-US"/>
-        </w:rPr>
-      </w:pPr>
-      <w:r>
-        <w:rPr>
-          <w:rFonts w:ascii="Calibri" w:hAnsi="Calibri" w:cs="Calibri"/>
-          <w:b/>
-          <w:bCs/>
-          <w:sz w:val="24"/>
-          <w:szCs w:val="28"/>
-          <w:lang w:val="en-US"/>
-        </w:rPr>
-        <w:t>Cart and Checkout</w:t>
-      </w:r>
-      <w:r>
-        <w:rPr>
-          <w:rFonts w:ascii="Calibri" w:hAnsi="Calibri" w:cs="Calibri"/>
-          <w:bCs/>
-          <w:sz w:val="24"/>
-          <w:szCs w:val="28"/>
-          <w:lang w:val="en-US"/>
-        </w:rPr>
-        <w:t xml:space="preserve">: The Cart and Checkout system in </w:t>
-      </w:r>
-      <w:proofErr w:type="spellStart"/>
-      <w:r>
-        <w:rPr>
-          <w:rFonts w:ascii="Calibri" w:hAnsi="Calibri" w:cs="Calibri"/>
-          <w:bCs/>
-          <w:sz w:val="24"/>
-          <w:szCs w:val="28"/>
-          <w:lang w:val="en-US"/>
-        </w:rPr>
-        <w:t>Vendr</w:t>
-      </w:r>
-      <w:proofErr w:type="spellEnd"/>
-      <w:r>
-        <w:rPr>
-          <w:rFonts w:ascii="Calibri" w:hAnsi="Calibri" w:cs="Calibri"/>
-          <w:bCs/>
-          <w:sz w:val="24"/>
-          <w:szCs w:val="28"/>
-          <w:lang w:val="en-US"/>
-        </w:rPr>
-        <w:t xml:space="preserve"> is designed for ease of use, allowing customers to review their selections, modify quantities, or remove items before finalizing their purchase. This process includes auto-calculating taxes, shipping fees, and applying promotional codes, all within a few clicks. The checkout interface is optimized for speed and clarity, reducing cart abandonment and enhancing the overall customer experience.</w:t>
-      </w:r>
-    </w:p>
-    <w:p>
-      <w:pPr>
-        <w:pStyle w:val="NoSpacing"/>
-        <w:rPr>
-          <w:rFonts w:ascii="Calibri" w:hAnsi="Calibri" w:cs="Calibri"/>
-          <w:bCs/>
-          <w:sz w:val="24"/>
-          <w:szCs w:val="28"/>
-          <w:lang w:val="en-US"/>
-        </w:rPr>
-      </w:pPr>
-    </w:p>
-    <w:p>
-      <w:pPr>
-        <w:pStyle w:val="NoSpacing"/>
-        <w:numPr>
-          <w:ilvl w:val="0"/>
-          <w:numId w:val="6"/>
-        </w:numPr>
-        <w:rPr>
-          <w:rFonts w:ascii="Calibri" w:hAnsi="Calibri" w:cs="Calibri"/>
-          <w:bCs/>
-          <w:sz w:val="24"/>
-          <w:szCs w:val="28"/>
-          <w:lang w:val="en-US"/>
-        </w:rPr>
-      </w:pPr>
-      <w:r>
-        <w:rPr>
-          <w:rFonts w:ascii="Calibri" w:hAnsi="Calibri" w:cs="Calibri"/>
-          <w:b/>
-          <w:bCs/>
-          <w:sz w:val="24"/>
-          <w:szCs w:val="28"/>
-          <w:lang w:val="en-US"/>
-        </w:rPr>
-        <w:t>Sort and Filter</w:t>
-      </w:r>
-      <w:r>
-        <w:rPr>
-          <w:rFonts w:ascii="Calibri" w:hAnsi="Calibri" w:cs="Calibri"/>
-          <w:bCs/>
-          <w:sz w:val="24"/>
-          <w:szCs w:val="28"/>
-          <w:lang w:val="en-US"/>
-        </w:rPr>
-        <w:t xml:space="preserve">: </w:t>
-      </w:r>
-      <w:proofErr w:type="spellStart"/>
-      <w:r>
-        <w:rPr>
-          <w:rFonts w:ascii="Calibri" w:hAnsi="Calibri" w:cs="Calibri"/>
-          <w:bCs/>
-          <w:sz w:val="24"/>
-          <w:szCs w:val="28"/>
-          <w:lang w:val="en-US"/>
-        </w:rPr>
-        <w:t>Vendr's</w:t>
-      </w:r>
-      <w:proofErr w:type="spellEnd"/>
-      <w:r>
-        <w:rPr>
-          <w:rFonts w:ascii="Calibri" w:hAnsi="Calibri" w:cs="Calibri"/>
-          <w:bCs/>
-          <w:sz w:val="24"/>
-          <w:szCs w:val="28"/>
-          <w:lang w:val="en-US"/>
-        </w:rPr>
-        <w:t xml:space="preserve"> Sort and Filter functionality enhances the shopping experience by allowing customers to easily navigate through the platform’s extensive product offerings. Users can sort items by price, popularity, new arrivals, or ratings, and apply filters such as size, color, brand, and price range. This feature is particularly beneficial in improving product discoverability and satisfaction by helping users quickly find products that meet their specific preferences and needs.</w:t>
-      </w:r>
-    </w:p>
-    <w:p>
-      <w:pPr>
-        <w:pStyle w:val="NoSpacing"/>
-        <w:rPr>
-          <w:rFonts w:ascii="Calibri" w:hAnsi="Calibri" w:cs="Calibri"/>
-          <w:bCs/>
-          <w:sz w:val="24"/>
-          <w:szCs w:val="28"/>
-          <w:lang w:val="en-US"/>
-        </w:rPr>
-      </w:pPr>
-    </w:p>
-    <w:p>
-      <w:pPr>
-        <w:pStyle w:val="NoSpacing"/>
-        <w:numPr>
-          <w:ilvl w:val="0"/>
-          <w:numId w:val="6"/>
-        </w:numPr>
-        <w:rPr>
-          <w:rFonts w:ascii="Calibri" w:hAnsi="Calibri" w:cs="Calibri"/>
-          <w:bCs/>
-          <w:sz w:val="24"/>
-          <w:szCs w:val="28"/>
-          <w:lang w:val="en-US"/>
-        </w:rPr>
-      </w:pPr>
-      <w:r>
-        <w:rPr>
-          <w:rFonts w:ascii="Calibri" w:hAnsi="Calibri" w:cs="Calibri"/>
-          <w:b/>
-          <w:bCs/>
-          <w:sz w:val="24"/>
-          <w:szCs w:val="28"/>
-          <w:lang w:val="en-US"/>
-        </w:rPr>
-        <w:t>Security</w:t>
-      </w:r>
-      <w:r>
-        <w:rPr>
-          <w:rFonts w:ascii="Calibri" w:hAnsi="Calibri" w:cs="Calibri"/>
-          <w:bCs/>
-          <w:sz w:val="24"/>
-          <w:szCs w:val="28"/>
-          <w:lang w:val="en-US"/>
-        </w:rPr>
-        <w:t xml:space="preserve">: Security is paramount in </w:t>
-      </w:r>
-      <w:proofErr w:type="spellStart"/>
-      <w:r>
-        <w:rPr>
-          <w:rFonts w:ascii="Calibri" w:hAnsi="Calibri" w:cs="Calibri"/>
-          <w:bCs/>
-          <w:sz w:val="24"/>
-          <w:szCs w:val="28"/>
-          <w:lang w:val="en-US"/>
-        </w:rPr>
-        <w:t>Vendr</w:t>
-      </w:r>
-      <w:proofErr w:type="spellEnd"/>
-      <w:r>
-        <w:rPr>
-          <w:rFonts w:ascii="Calibri" w:hAnsi="Calibri" w:cs="Calibri"/>
-          <w:bCs/>
-          <w:sz w:val="24"/>
-          <w:szCs w:val="28"/>
-          <w:lang w:val="en-US"/>
-        </w:rPr>
-        <w:t>, incorporating multiple layers of security measures to protect against unauthorized access and data breaches. This includes SSL encryption for data transmission, secure storage of user data, regular security audits, and compliance checks to meet global security standards. Additional security features like two-factor authentication (2FA) and anti-fraud filters further enhance the security framework, providing a safe shopping environment for all users.</w:t>
-      </w:r>
-    </w:p>
-    <w:p>
-      <w:pPr>
-        <w:pStyle w:val="NoSpacing"/>
-        <w:rPr>
-          <w:rFonts w:ascii="Calibri" w:hAnsi="Calibri" w:cs="Calibri"/>
-          <w:bCs/>
-          <w:sz w:val="24"/>
-          <w:szCs w:val="28"/>
-          <w:lang w:val="en-US"/>
-        </w:rPr>
-      </w:pPr>
-    </w:p>
-    <w:p>
-      <w:pPr>
-        <w:pStyle w:val="NoSpacing"/>
-        <w:numPr>
-          <w:ilvl w:val="0"/>
-          <w:numId w:val="6"/>
-        </w:numPr>
-        <w:rPr>
-          <w:szCs w:val="24"/>
-          <w:lang w:val="en-US"/>
-        </w:rPr>
-      </w:pPr>
-      <w:r>
-        <w:rPr>
-          <w:rFonts w:ascii="Calibri" w:hAnsi="Calibri" w:cs="Calibri"/>
-          <w:b/>
-          <w:bCs/>
-          <w:sz w:val="24"/>
-          <w:szCs w:val="28"/>
-          <w:lang w:val="en-US"/>
-        </w:rPr>
-        <w:t>Scalability</w:t>
-      </w:r>
-      <w:r>
-        <w:rPr>
-          <w:rFonts w:ascii="Calibri" w:hAnsi="Calibri" w:cs="Calibri"/>
-          <w:bCs/>
-          <w:sz w:val="24"/>
-          <w:szCs w:val="28"/>
-          <w:lang w:val="en-US"/>
-        </w:rPr>
-        <w:t xml:space="preserve">: Scalability is a foundational aspect of </w:t>
-      </w:r>
-      <w:proofErr w:type="spellStart"/>
-      <w:r>
-        <w:rPr>
-          <w:rFonts w:ascii="Calibri" w:hAnsi="Calibri" w:cs="Calibri"/>
-          <w:bCs/>
-          <w:sz w:val="24"/>
-          <w:szCs w:val="28"/>
-          <w:lang w:val="en-US"/>
-        </w:rPr>
-        <w:t>Vendr</w:t>
-      </w:r>
-      <w:proofErr w:type="spellEnd"/>
-      <w:r>
-        <w:rPr>
-          <w:rFonts w:ascii="Calibri" w:hAnsi="Calibri" w:cs="Calibri"/>
-          <w:bCs/>
-          <w:sz w:val="24"/>
-          <w:szCs w:val="28"/>
-          <w:lang w:val="en-US"/>
-        </w:rPr>
-        <w:t xml:space="preserve">, ensuring that the platform remains responsive and efficient as user numbers and transaction volumes grow. The system is built on a scalable architecture that can dynamically adjust resources to meet demand, whether it's adding more server capacity during peak shopping periods or optimizing database queries for faster response times. This scalability ensures that </w:t>
-      </w:r>
-      <w:proofErr w:type="spellStart"/>
-      <w:r>
-        <w:rPr>
-          <w:rFonts w:ascii="Calibri" w:hAnsi="Calibri" w:cs="Calibri"/>
-          <w:bCs/>
-          <w:sz w:val="24"/>
-          <w:szCs w:val="28"/>
-          <w:lang w:val="en-US"/>
-        </w:rPr>
-        <w:t>Vendr</w:t>
-      </w:r>
-      <w:proofErr w:type="spellEnd"/>
-      <w:r>
-        <w:rPr>
-          <w:rFonts w:ascii="Calibri" w:hAnsi="Calibri" w:cs="Calibri"/>
-          <w:bCs/>
-          <w:sz w:val="24"/>
-          <w:szCs w:val="28"/>
-          <w:lang w:val="en-US"/>
-        </w:rPr>
-        <w:t xml:space="preserve"> can support small businesses and large enterprises alike, providing consistent performance and reliability.</w:t>
-      </w:r>
-    </w:p>
-    <w:p>
-      <w:pPr>
-        <w:pStyle w:val="NoSpacing"/>
-        <w:rPr>
-          <w:sz w:val="24"/>
-          <w:szCs w:val="24"/>
+      </w:pPr>
+    </w:p>
+    <w:p>
+      <w:pPr>
+        <w:ind w:left="720" w:hanging="720"/>
+        <w:rPr>
+          <w:rFonts w:ascii="Aptos Display" w:hAnsi="Aptos Display"/>
+          <w:b/>
+          <w:bCs/>
+          <w:sz w:val="40"/>
+          <w:szCs w:val="40"/>
+          <w:u w:val="single"/>
+          <w:lang w:val="en-US"/>
+        </w:rPr>
+      </w:pPr>
+    </w:p>
+    <w:p>
+      <w:pPr>
+        <w:ind w:left="720" w:hanging="720"/>
+        <w:rPr>
+          <w:rFonts w:ascii="Aptos Display" w:hAnsi="Aptos Display"/>
+          <w:b/>
+          <w:bCs/>
+          <w:sz w:val="40"/>
+          <w:szCs w:val="40"/>
+          <w:u w:val="single"/>
           <w:lang w:val="en-US"/>
         </w:rPr>
       </w:pPr>
@@ -3167,6 +3377,7 @@
     <w:p>
       <w:pPr>
         <w:pStyle w:val="NoSpacing"/>
+        <w:ind w:left="720"/>
         <w:rPr>
           <w:lang w:val="en-US"/>
         </w:rPr>
@@ -3186,15 +3397,30 @@
       <w:r>
         <w:rPr>
           <w:b/>
-          <w:lang w:val="en-US"/>
-        </w:rPr>
-        <w:t>Augmented Reality (AR) Integration</w:t>
-      </w:r>
-      <w:r>
-        <w:rPr>
-          <w:lang w:val="en-US"/>
-        </w:rPr>
-        <w:t>: Develop AR capabilities to allow customers to visualize products in their own environment before making a purchase. This could be particularly useful for items like furniture and home decor, enhancing consumer confidence in their buying decisions.</w:t>
+          <w:bCs/>
+          <w:lang w:val="en-US"/>
+        </w:rPr>
+        <w:t>Multi-vendor Marketplace</w:t>
+      </w:r>
+      <w:r>
+        <w:rPr>
+          <w:lang w:val="en-US"/>
+        </w:rPr>
+        <w:t xml:space="preserve">: Expanding </w:t>
+      </w:r>
+      <w:proofErr w:type="spellStart"/>
+      <w:r>
+        <w:rPr>
+          <w:lang w:val="en-US"/>
+        </w:rPr>
+        <w:t>Vendr</w:t>
+      </w:r>
+      <w:proofErr w:type="spellEnd"/>
+      <w:r>
+        <w:rPr>
+          <w:lang w:val="en-US"/>
+        </w:rPr>
+        <w:t xml:space="preserve"> to support multiple vendors can significantly broaden its scope. This would allow various sellers to register on the platform, list their products, and manage their inventory independently, creating a diverse marketplace for users.</w:t>
       </w:r>
     </w:p>
     <w:p>
@@ -3221,13 +3447,13 @@
           <w:b/>
           <w:lang w:val="en-US"/>
         </w:rPr>
-        <w:t>Expansion to International Markets</w:t>
-      </w:r>
-      <w:r>
-        <w:rPr>
-          <w:lang w:val="en-US"/>
-        </w:rPr>
-        <w:t>: Adapt the platform for international use by incorporating multi-language support, multi-currency pricing, and local payment gateways. This expansion would broaden the customer base and increase revenue opportunities.</w:t>
+        <w:t>Augmented Reality (AR) Integration</w:t>
+      </w:r>
+      <w:r>
+        <w:rPr>
+          <w:lang w:val="en-US"/>
+        </w:rPr>
+        <w:t>: Develop AR capabilities to allow customers to visualize products in their own environment before making a purchase. This could be particularly useful for items like furniture and home decor, enhancing consumer confidence in their buying decisions.</w:t>
       </w:r>
     </w:p>
     <w:p>
@@ -3254,27 +3480,13 @@
           <w:b/>
           <w:lang w:val="en-US"/>
         </w:rPr>
-        <w:t>Mobile Application Development</w:t>
-      </w:r>
-      <w:r>
-        <w:rPr>
-          <w:lang w:val="en-US"/>
-        </w:rPr>
-        <w:t xml:space="preserve">: Create a dedicated mobile app for </w:t>
-      </w:r>
-      <w:proofErr w:type="spellStart"/>
-      <w:r>
-        <w:rPr>
-          <w:lang w:val="en-US"/>
-        </w:rPr>
-        <w:t>Vendr</w:t>
-      </w:r>
-      <w:proofErr w:type="spellEnd"/>
-      <w:r>
-        <w:rPr>
-          <w:lang w:val="en-US"/>
-        </w:rPr>
-        <w:t xml:space="preserve"> to provide users with a more convenient, fast, and accessible way to shop and manage their accounts from their smartphones, potentially increasing user engagement and sales.</w:t>
+        <w:t>Expansion to International Markets</w:t>
+      </w:r>
+      <w:r>
+        <w:rPr>
+          <w:lang w:val="en-US"/>
+        </w:rPr>
+        <w:t>: Adapt the platform for international use by incorporating multi-language support, multi-currency pricing, and local payment gateways. This expansion would broaden the customer base and increase revenue opportunities.</w:t>
       </w:r>
     </w:p>
     <w:p>
@@ -3301,13 +3513,27 @@
           <w:b/>
           <w:lang w:val="en-US"/>
         </w:rPr>
-        <w:t>Blockchain for Enhanced Security</w:t>
-      </w:r>
-      <w:r>
-        <w:rPr>
-          <w:lang w:val="en-US"/>
-        </w:rPr>
-        <w:t>: Explore the use of blockchain technology to enhance transaction security and transparency, especially for high-value transactions and to protect against fraud in payment processes and supply chain documentation.</w:t>
+        <w:t>Mobile Application Development</w:t>
+      </w:r>
+      <w:r>
+        <w:rPr>
+          <w:lang w:val="en-US"/>
+        </w:rPr>
+        <w:t xml:space="preserve">: Create a dedicated mobile app for </w:t>
+      </w:r>
+      <w:proofErr w:type="spellStart"/>
+      <w:r>
+        <w:rPr>
+          <w:lang w:val="en-US"/>
+        </w:rPr>
+        <w:t>Vendr</w:t>
+      </w:r>
+      <w:proofErr w:type="spellEnd"/>
+      <w:r>
+        <w:rPr>
+          <w:lang w:val="en-US"/>
+        </w:rPr>
+        <w:t xml:space="preserve"> to provide users with a more convenient, fast, and accessible way to shop and manage their accounts from their smartphones, potentially increasing user engagement and sales.</w:t>
       </w:r>
     </w:p>
     <w:p>
@@ -3334,13 +3560,13 @@
           <w:b/>
           <w:lang w:val="en-US"/>
         </w:rPr>
-        <w:t>Voice Commerce Integration</w:t>
-      </w:r>
-      <w:r>
-        <w:rPr>
-          <w:lang w:val="en-US"/>
-        </w:rPr>
-        <w:t>: Integrate voice-activated commerce capabilities, allowing users to search for products, place orders, and manage their accounts through voice assistants like Amazon Alexa, Google Assistant, or Apple Siri. This feature could tap into the growing market of users who rely on smart home devices.</w:t>
+        <w:t>Blockchain for Enhanced Security</w:t>
+      </w:r>
+      <w:r>
+        <w:rPr>
+          <w:lang w:val="en-US"/>
+        </w:rPr>
+        <w:t>: Explore the use of blockchain technology to enhance transaction security and transparency, especially for high-value transactions and to protect against fraud in payment processes and supply chain documentation.</w:t>
       </w:r>
     </w:p>
     <w:p>
@@ -3367,13 +3593,81 @@
           <w:b/>
           <w:lang w:val="en-US"/>
         </w:rPr>
-        <w:t>Sustainability Tracking</w:t>
-      </w:r>
-      <w:r>
-        <w:rPr>
-          <w:lang w:val="en-US"/>
-        </w:rPr>
-        <w:t>: Implement features that allow vendors to showcase their sustainability practices and certifications, and provide customers with insights into the environmental impact of their purchases. This could attract a more eco-conscious consumer base and align with global shifts towards sustainability in commerce.</w:t>
+        <w:t>Voice Commerce Integration</w:t>
+      </w:r>
+      <w:r>
+        <w:rPr>
+          <w:lang w:val="en-US"/>
+        </w:rPr>
+        <w:t>: Integrate voice-activated commerce capabilities, allowing users to search for products, place orders, and manage their accounts through voice assistants like Amazon Alexa, Google Assistant, or Apple Siri. This feature could tap into the growing market of users who rely on smart home devices.</w:t>
+      </w:r>
+    </w:p>
+    <w:p>
+      <w:pPr>
+        <w:pStyle w:val="NoSpacing"/>
+        <w:rPr>
+          <w:lang w:val="en-US"/>
+        </w:rPr>
+      </w:pPr>
+    </w:p>
+    <w:p>
+      <w:pPr>
+        <w:pStyle w:val="NoSpacing"/>
+        <w:numPr>
+          <w:ilvl w:val="0"/>
+          <w:numId w:val="7"/>
+        </w:numPr>
+        <w:rPr>
+          <w:lang w:val="en-US"/>
+        </w:rPr>
+      </w:pPr>
+      <w:r>
+        <w:rPr>
+          <w:b/>
+          <w:bCs/>
+          <w:lang w:val="en-US"/>
+        </w:rPr>
+        <w:t>Enhanced Analytics and Insights</w:t>
+      </w:r>
+      <w:r>
+        <w:rPr>
+          <w:lang w:val="en-US"/>
+        </w:rPr>
+        <w:t>: Continuously improving analytics capabilities to gather actionable insights into user behavior, sales trends, and market dynamics can inform strategic decision-making and drive business growth. Implementing advanced analytics tools and predictive analytics can unlock valuable insights for optimizing marketing strategies, product offerings, and user experience.</w:t>
+      </w:r>
+    </w:p>
+    <w:p>
+      <w:pPr>
+        <w:pStyle w:val="ListParagraph"/>
+        <w:rPr>
+          <w:lang w:val="en-US"/>
+        </w:rPr>
+      </w:pPr>
+    </w:p>
+    <w:p>
+      <w:pPr>
+        <w:pStyle w:val="NoSpacing"/>
+        <w:numPr>
+          <w:ilvl w:val="0"/>
+          <w:numId w:val="7"/>
+        </w:numPr>
+        <w:rPr>
+          <w:lang w:val="en-US"/>
+        </w:rPr>
+      </w:pPr>
+      <w:r>
+        <w:rPr>
+          <w:b/>
+          <w:bCs/>
+          <w:lang w:val="en-US"/>
+        </w:rPr>
+        <w:t>Extra Product Details</w:t>
+      </w:r>
+      <w:r>
+        <w:rPr>
+          <w:lang w:val="en-US"/>
+        </w:rPr>
+        <w:t>: Enhancing product listings with additional details such as colors, sizes, highlights, and specifications can provide users with comprehensive information to make informed purchasing decisions. This can improve user satisfaction and reduce the likelihood of returns or exchanges.</w:t>
       </w:r>
     </w:p>
     <w:p>
@@ -3777,6 +4071,186 @@
     </w:lvl>
   </w:abstractNum>
   <w:abstractNum w:abstractNumId="3" w15:restartNumberingAfterBreak="0">
+    <w:nsid w:val="2AED1164"/>
+    <w:multiLevelType w:val="hybridMultilevel"/>
+    <w:tmpl w:val="D5FEF2EE"/>
+    <w:lvl w:ilvl="0" w:tplc="FFFFFFFF">
+      <w:start w:val="1"/>
+      <w:numFmt w:val="decimal"/>
+      <w:lvlText w:val="%1."/>
+      <w:lvlJc w:val="left"/>
+      <w:pPr>
+        <w:ind w:left="720" w:hanging="360"/>
+      </w:pPr>
+      <w:rPr>
+        <w:sz w:val="24"/>
+        <w:szCs w:val="24"/>
+      </w:rPr>
+    </w:lvl>
+    <w:lvl w:ilvl="1" w:tplc="FFFFFFFF" w:tentative="1">
+      <w:start w:val="1"/>
+      <w:numFmt w:val="lowerLetter"/>
+      <w:lvlText w:val="%2."/>
+      <w:lvlJc w:val="left"/>
+      <w:pPr>
+        <w:ind w:left="1440" w:hanging="360"/>
+      </w:pPr>
+    </w:lvl>
+    <w:lvl w:ilvl="2" w:tplc="FFFFFFFF" w:tentative="1">
+      <w:start w:val="1"/>
+      <w:numFmt w:val="lowerRoman"/>
+      <w:lvlText w:val="%3."/>
+      <w:lvlJc w:val="right"/>
+      <w:pPr>
+        <w:ind w:left="2160" w:hanging="180"/>
+      </w:pPr>
+    </w:lvl>
+    <w:lvl w:ilvl="3" w:tplc="FFFFFFFF" w:tentative="1">
+      <w:start w:val="1"/>
+      <w:numFmt w:val="decimal"/>
+      <w:lvlText w:val="%4."/>
+      <w:lvlJc w:val="left"/>
+      <w:pPr>
+        <w:ind w:left="2880" w:hanging="360"/>
+      </w:pPr>
+    </w:lvl>
+    <w:lvl w:ilvl="4" w:tplc="FFFFFFFF" w:tentative="1">
+      <w:start w:val="1"/>
+      <w:numFmt w:val="lowerLetter"/>
+      <w:lvlText w:val="%5."/>
+      <w:lvlJc w:val="left"/>
+      <w:pPr>
+        <w:ind w:left="3600" w:hanging="360"/>
+      </w:pPr>
+    </w:lvl>
+    <w:lvl w:ilvl="5" w:tplc="FFFFFFFF" w:tentative="1">
+      <w:start w:val="1"/>
+      <w:numFmt w:val="lowerRoman"/>
+      <w:lvlText w:val="%6."/>
+      <w:lvlJc w:val="right"/>
+      <w:pPr>
+        <w:ind w:left="4320" w:hanging="180"/>
+      </w:pPr>
+    </w:lvl>
+    <w:lvl w:ilvl="6" w:tplc="FFFFFFFF" w:tentative="1">
+      <w:start w:val="1"/>
+      <w:numFmt w:val="decimal"/>
+      <w:lvlText w:val="%7."/>
+      <w:lvlJc w:val="left"/>
+      <w:pPr>
+        <w:ind w:left="5040" w:hanging="360"/>
+      </w:pPr>
+    </w:lvl>
+    <w:lvl w:ilvl="7" w:tplc="FFFFFFFF" w:tentative="1">
+      <w:start w:val="1"/>
+      <w:numFmt w:val="lowerLetter"/>
+      <w:lvlText w:val="%8."/>
+      <w:lvlJc w:val="left"/>
+      <w:pPr>
+        <w:ind w:left="5760" w:hanging="360"/>
+      </w:pPr>
+    </w:lvl>
+    <w:lvl w:ilvl="8" w:tplc="FFFFFFFF" w:tentative="1">
+      <w:start w:val="1"/>
+      <w:numFmt w:val="lowerRoman"/>
+      <w:lvlText w:val="%9."/>
+      <w:lvlJc w:val="right"/>
+      <w:pPr>
+        <w:ind w:left="6480" w:hanging="180"/>
+      </w:pPr>
+    </w:lvl>
+  </w:abstractNum>
+  <w:abstractNum w:abstractNumId="4" w15:restartNumberingAfterBreak="0">
+    <w:nsid w:val="48D14A2F"/>
+    <w:multiLevelType w:val="hybridMultilevel"/>
+    <w:tmpl w:val="6D642DAA"/>
+    <w:lvl w:ilvl="0" w:tplc="37507D00">
+      <w:start w:val="1"/>
+      <w:numFmt w:val="decimal"/>
+      <w:lvlText w:val="%1."/>
+      <w:lvlJc w:val="left"/>
+      <w:pPr>
+        <w:ind w:left="720" w:hanging="360"/>
+      </w:pPr>
+      <w:rPr>
+        <w:sz w:val="24"/>
+        <w:szCs w:val="24"/>
+      </w:rPr>
+    </w:lvl>
+    <w:lvl w:ilvl="1" w:tplc="40090019" w:tentative="1">
+      <w:start w:val="1"/>
+      <w:numFmt w:val="lowerLetter"/>
+      <w:lvlText w:val="%2."/>
+      <w:lvlJc w:val="left"/>
+      <w:pPr>
+        <w:ind w:left="1440" w:hanging="360"/>
+      </w:pPr>
+    </w:lvl>
+    <w:lvl w:ilvl="2" w:tplc="4009001B" w:tentative="1">
+      <w:start w:val="1"/>
+      <w:numFmt w:val="lowerRoman"/>
+      <w:lvlText w:val="%3."/>
+      <w:lvlJc w:val="right"/>
+      <w:pPr>
+        <w:ind w:left="2160" w:hanging="180"/>
+      </w:pPr>
+    </w:lvl>
+    <w:lvl w:ilvl="3" w:tplc="4009000F" w:tentative="1">
+      <w:start w:val="1"/>
+      <w:numFmt w:val="decimal"/>
+      <w:lvlText w:val="%4."/>
+      <w:lvlJc w:val="left"/>
+      <w:pPr>
+        <w:ind w:left="2880" w:hanging="360"/>
+      </w:pPr>
+    </w:lvl>
+    <w:lvl w:ilvl="4" w:tplc="40090019" w:tentative="1">
+      <w:start w:val="1"/>
+      <w:numFmt w:val="lowerLetter"/>
+      <w:lvlText w:val="%5."/>
+      <w:lvlJc w:val="left"/>
+      <w:pPr>
+        <w:ind w:left="3600" w:hanging="360"/>
+      </w:pPr>
+    </w:lvl>
+    <w:lvl w:ilvl="5" w:tplc="4009001B" w:tentative="1">
+      <w:start w:val="1"/>
+      <w:numFmt w:val="lowerRoman"/>
+      <w:lvlText w:val="%6."/>
+      <w:lvlJc w:val="right"/>
+      <w:pPr>
+        <w:ind w:left="4320" w:hanging="180"/>
+      </w:pPr>
+    </w:lvl>
+    <w:lvl w:ilvl="6" w:tplc="4009000F" w:tentative="1">
+      <w:start w:val="1"/>
+      <w:numFmt w:val="decimal"/>
+      <w:lvlText w:val="%7."/>
+      <w:lvlJc w:val="left"/>
+      <w:pPr>
+        <w:ind w:left="5040" w:hanging="360"/>
+      </w:pPr>
+    </w:lvl>
+    <w:lvl w:ilvl="7" w:tplc="40090019" w:tentative="1">
+      <w:start w:val="1"/>
+      <w:numFmt w:val="lowerLetter"/>
+      <w:lvlText w:val="%8."/>
+      <w:lvlJc w:val="left"/>
+      <w:pPr>
+        <w:ind w:left="5760" w:hanging="360"/>
+      </w:pPr>
+    </w:lvl>
+    <w:lvl w:ilvl="8" w:tplc="4009001B" w:tentative="1">
+      <w:start w:val="1"/>
+      <w:numFmt w:val="lowerRoman"/>
+      <w:lvlText w:val="%9."/>
+      <w:lvlJc w:val="right"/>
+      <w:pPr>
+        <w:ind w:left="6480" w:hanging="180"/>
+      </w:pPr>
+    </w:lvl>
+  </w:abstractNum>
+  <w:abstractNum w:abstractNumId="5" w15:restartNumberingAfterBreak="0">
     <w:nsid w:val="4E94473F"/>
     <w:multiLevelType w:val="hybridMultilevel"/>
     <w:tmpl w:val="ED380A9E"/>
@@ -3862,7 +4336,7 @@
       </w:pPr>
     </w:lvl>
   </w:abstractNum>
-  <w:abstractNum w:abstractNumId="4" w15:restartNumberingAfterBreak="0">
+  <w:abstractNum w:abstractNumId="6" w15:restartNumberingAfterBreak="0">
     <w:nsid w:val="57D253F3"/>
     <w:multiLevelType w:val="hybridMultilevel"/>
     <w:tmpl w:val="7B26DF50"/>
@@ -3948,7 +4422,7 @@
       </w:pPr>
     </w:lvl>
   </w:abstractNum>
-  <w:abstractNum w:abstractNumId="5" w15:restartNumberingAfterBreak="0">
+  <w:abstractNum w:abstractNumId="7" w15:restartNumberingAfterBreak="0">
     <w:nsid w:val="59FD0923"/>
     <w:multiLevelType w:val="hybridMultilevel"/>
     <w:tmpl w:val="43265CE6"/>
@@ -4034,7 +4508,187 @@
       </w:pPr>
     </w:lvl>
   </w:abstractNum>
-  <w:abstractNum w:abstractNumId="6" w15:restartNumberingAfterBreak="0">
+  <w:abstractNum w:abstractNumId="8" w15:restartNumberingAfterBreak="0">
+    <w:nsid w:val="5C0D2727"/>
+    <w:multiLevelType w:val="hybridMultilevel"/>
+    <w:tmpl w:val="D5FEF2EE"/>
+    <w:lvl w:ilvl="0" w:tplc="C41C1040">
+      <w:start w:val="1"/>
+      <w:numFmt w:val="decimal"/>
+      <w:lvlText w:val="%1."/>
+      <w:lvlJc w:val="left"/>
+      <w:pPr>
+        <w:ind w:left="720" w:hanging="360"/>
+      </w:pPr>
+      <w:rPr>
+        <w:sz w:val="24"/>
+        <w:szCs w:val="24"/>
+      </w:rPr>
+    </w:lvl>
+    <w:lvl w:ilvl="1" w:tplc="40090019" w:tentative="1">
+      <w:start w:val="1"/>
+      <w:numFmt w:val="lowerLetter"/>
+      <w:lvlText w:val="%2."/>
+      <w:lvlJc w:val="left"/>
+      <w:pPr>
+        <w:ind w:left="1440" w:hanging="360"/>
+      </w:pPr>
+    </w:lvl>
+    <w:lvl w:ilvl="2" w:tplc="4009001B" w:tentative="1">
+      <w:start w:val="1"/>
+      <w:numFmt w:val="lowerRoman"/>
+      <w:lvlText w:val="%3."/>
+      <w:lvlJc w:val="right"/>
+      <w:pPr>
+        <w:ind w:left="2160" w:hanging="180"/>
+      </w:pPr>
+    </w:lvl>
+    <w:lvl w:ilvl="3" w:tplc="4009000F" w:tentative="1">
+      <w:start w:val="1"/>
+      <w:numFmt w:val="decimal"/>
+      <w:lvlText w:val="%4."/>
+      <w:lvlJc w:val="left"/>
+      <w:pPr>
+        <w:ind w:left="2880" w:hanging="360"/>
+      </w:pPr>
+    </w:lvl>
+    <w:lvl w:ilvl="4" w:tplc="40090019" w:tentative="1">
+      <w:start w:val="1"/>
+      <w:numFmt w:val="lowerLetter"/>
+      <w:lvlText w:val="%5."/>
+      <w:lvlJc w:val="left"/>
+      <w:pPr>
+        <w:ind w:left="3600" w:hanging="360"/>
+      </w:pPr>
+    </w:lvl>
+    <w:lvl w:ilvl="5" w:tplc="4009001B" w:tentative="1">
+      <w:start w:val="1"/>
+      <w:numFmt w:val="lowerRoman"/>
+      <w:lvlText w:val="%6."/>
+      <w:lvlJc w:val="right"/>
+      <w:pPr>
+        <w:ind w:left="4320" w:hanging="180"/>
+      </w:pPr>
+    </w:lvl>
+    <w:lvl w:ilvl="6" w:tplc="4009000F" w:tentative="1">
+      <w:start w:val="1"/>
+      <w:numFmt w:val="decimal"/>
+      <w:lvlText w:val="%7."/>
+      <w:lvlJc w:val="left"/>
+      <w:pPr>
+        <w:ind w:left="5040" w:hanging="360"/>
+      </w:pPr>
+    </w:lvl>
+    <w:lvl w:ilvl="7" w:tplc="40090019" w:tentative="1">
+      <w:start w:val="1"/>
+      <w:numFmt w:val="lowerLetter"/>
+      <w:lvlText w:val="%8."/>
+      <w:lvlJc w:val="left"/>
+      <w:pPr>
+        <w:ind w:left="5760" w:hanging="360"/>
+      </w:pPr>
+    </w:lvl>
+    <w:lvl w:ilvl="8" w:tplc="4009001B" w:tentative="1">
+      <w:start w:val="1"/>
+      <w:numFmt w:val="lowerRoman"/>
+      <w:lvlText w:val="%9."/>
+      <w:lvlJc w:val="right"/>
+      <w:pPr>
+        <w:ind w:left="6480" w:hanging="180"/>
+      </w:pPr>
+    </w:lvl>
+  </w:abstractNum>
+  <w:abstractNum w:abstractNumId="9" w15:restartNumberingAfterBreak="0">
+    <w:nsid w:val="5C527F2A"/>
+    <w:multiLevelType w:val="hybridMultilevel"/>
+    <w:tmpl w:val="60F28BAC"/>
+    <w:lvl w:ilvl="0" w:tplc="FFFFFFFF">
+      <w:start w:val="1"/>
+      <w:numFmt w:val="decimal"/>
+      <w:lvlText w:val="%1."/>
+      <w:lvlJc w:val="left"/>
+      <w:pPr>
+        <w:ind w:left="720" w:hanging="360"/>
+      </w:pPr>
+      <w:rPr>
+        <w:sz w:val="24"/>
+        <w:szCs w:val="24"/>
+      </w:rPr>
+    </w:lvl>
+    <w:lvl w:ilvl="1" w:tplc="40090019" w:tentative="1">
+      <w:start w:val="1"/>
+      <w:numFmt w:val="lowerLetter"/>
+      <w:lvlText w:val="%2."/>
+      <w:lvlJc w:val="left"/>
+      <w:pPr>
+        <w:ind w:left="1440" w:hanging="360"/>
+      </w:pPr>
+    </w:lvl>
+    <w:lvl w:ilvl="2" w:tplc="4009001B" w:tentative="1">
+      <w:start w:val="1"/>
+      <w:numFmt w:val="lowerRoman"/>
+      <w:lvlText w:val="%3."/>
+      <w:lvlJc w:val="right"/>
+      <w:pPr>
+        <w:ind w:left="2160" w:hanging="180"/>
+      </w:pPr>
+    </w:lvl>
+    <w:lvl w:ilvl="3" w:tplc="4009000F" w:tentative="1">
+      <w:start w:val="1"/>
+      <w:numFmt w:val="decimal"/>
+      <w:lvlText w:val="%4."/>
+      <w:lvlJc w:val="left"/>
+      <w:pPr>
+        <w:ind w:left="2880" w:hanging="360"/>
+      </w:pPr>
+    </w:lvl>
+    <w:lvl w:ilvl="4" w:tplc="40090019" w:tentative="1">
+      <w:start w:val="1"/>
+      <w:numFmt w:val="lowerLetter"/>
+      <w:lvlText w:val="%5."/>
+      <w:lvlJc w:val="left"/>
+      <w:pPr>
+        <w:ind w:left="3600" w:hanging="360"/>
+      </w:pPr>
+    </w:lvl>
+    <w:lvl w:ilvl="5" w:tplc="4009001B" w:tentative="1">
+      <w:start w:val="1"/>
+      <w:numFmt w:val="lowerRoman"/>
+      <w:lvlText w:val="%6."/>
+      <w:lvlJc w:val="right"/>
+      <w:pPr>
+        <w:ind w:left="4320" w:hanging="180"/>
+      </w:pPr>
+    </w:lvl>
+    <w:lvl w:ilvl="6" w:tplc="4009000F" w:tentative="1">
+      <w:start w:val="1"/>
+      <w:numFmt w:val="decimal"/>
+      <w:lvlText w:val="%7."/>
+      <w:lvlJc w:val="left"/>
+      <w:pPr>
+        <w:ind w:left="5040" w:hanging="360"/>
+      </w:pPr>
+    </w:lvl>
+    <w:lvl w:ilvl="7" w:tplc="40090019" w:tentative="1">
+      <w:start w:val="1"/>
+      <w:numFmt w:val="lowerLetter"/>
+      <w:lvlText w:val="%8."/>
+      <w:lvlJc w:val="left"/>
+      <w:pPr>
+        <w:ind w:left="5760" w:hanging="360"/>
+      </w:pPr>
+    </w:lvl>
+    <w:lvl w:ilvl="8" w:tplc="4009001B" w:tentative="1">
+      <w:start w:val="1"/>
+      <w:numFmt w:val="lowerRoman"/>
+      <w:lvlText w:val="%9."/>
+      <w:lvlJc w:val="right"/>
+      <w:pPr>
+        <w:ind w:left="6480" w:hanging="180"/>
+      </w:pPr>
+    </w:lvl>
+  </w:abstractNum>
+  <w:abstractNum w:abstractNumId="10" w15:restartNumberingAfterBreak="0">
     <w:nsid w:val="5DE01D56"/>
     <w:multiLevelType w:val="hybridMultilevel"/>
     <w:tmpl w:val="2A0C57B6"/>
@@ -4121,7 +4775,7 @@
     </w:lvl>
   </w:abstractNum>
   <w:num w:numId="1" w16cid:durableId="91509876">
-    <w:abstractNumId w:val="5"/>
+    <w:abstractNumId w:val="7"/>
   </w:num>
   <w:num w:numId="2" w16cid:durableId="611669863">
     <w:abstractNumId w:val="0"/>
@@ -4130,16 +4784,28 @@
     <w:abstractNumId w:val="1"/>
   </w:num>
   <w:num w:numId="4" w16cid:durableId="1839728164">
-    <w:abstractNumId w:val="3"/>
+    <w:abstractNumId w:val="5"/>
   </w:num>
   <w:num w:numId="5" w16cid:durableId="104543342">
-    <w:abstractNumId w:val="6"/>
+    <w:abstractNumId w:val="10"/>
   </w:num>
   <w:num w:numId="6" w16cid:durableId="1612007905">
     <w:abstractNumId w:val="2"/>
   </w:num>
   <w:num w:numId="7" w16cid:durableId="162167226">
+    <w:abstractNumId w:val="6"/>
+  </w:num>
+  <w:num w:numId="8" w16cid:durableId="1726172446">
     <w:abstractNumId w:val="4"/>
+  </w:num>
+  <w:num w:numId="9" w16cid:durableId="1918398883">
+    <w:abstractNumId w:val="8"/>
+  </w:num>
+  <w:num w:numId="10" w16cid:durableId="1804880785">
+    <w:abstractNumId w:val="3"/>
+  </w:num>
+  <w:num w:numId="11" w16cid:durableId="952174200">
+    <w:abstractNumId w:val="9"/>
   </w:num>
 </w:numbering>
 </file>

</xml_diff>